<commit_message>
some changes to documents
</commit_message>
<xml_diff>
--- a/TeamDocuments/Rasberry Pi Setup.docx
+++ b/TeamDocuments/Rasberry Pi Setup.docx
@@ -1,23 +1,16 @@
 
 <file path=word/document.xml><?xml version="1.0" encoding="utf-8"?>
-<w:document xmlns:o="urn:schemas-microsoft-com:office:office" xmlns:r="http://schemas.openxmlformats.org/officeDocument/2006/relationships" xmlns:v="urn:schemas-microsoft-com:vml" xmlns:w="http://schemas.openxmlformats.org/wordprocessingml/2006/main" xmlns:w10="urn:schemas-microsoft-com:office:word" xmlns:wp="http://schemas.openxmlformats.org/drawingml/2006/wordprocessingDrawing" xmlns:wps="http://schemas.microsoft.com/office/word/2010/wordprocessingShape" xmlns:wpg="http://schemas.microsoft.com/office/word/2010/wordprocessingGroup" xmlns:mc="http://schemas.openxmlformats.org/markup-compatibility/2006" xmlns:wp14="http://schemas.microsoft.com/office/word/2010/wordprocessingDrawing" xmlns:w14="http://schemas.microsoft.com/office/word/2010/wordml" mc:Ignorable="w14 wp14">
+<w:document xmlns:wpc="http://schemas.microsoft.com/office/word/2010/wordprocessingCanvas" xmlns:cx="http://schemas.microsoft.com/office/drawing/2014/chartex" xmlns:cx1="http://schemas.microsoft.com/office/drawing/2015/9/8/chartex" xmlns:cx2="http://schemas.microsoft.com/office/drawing/2015/10/21/chartex" xmlns:cx3="http://schemas.microsoft.com/office/drawing/2016/5/9/chartex" xmlns:cx4="http://schemas.microsoft.com/office/drawing/2016/5/10/chartex" xmlns:cx5="http://schemas.microsoft.com/office/drawing/2016/5/11/chartex" xmlns:cx6="http://schemas.microsoft.com/office/drawing/2016/5/12/chartex" xmlns:cx7="http://schemas.microsoft.com/office/drawing/2016/5/13/chartex" xmlns:cx8="http://schemas.microsoft.com/office/drawing/2016/5/14/chartex" xmlns:mc="http://schemas.openxmlformats.org/markup-compatibility/2006" xmlns:aink="http://schemas.microsoft.com/office/drawing/2016/ink" xmlns:am3d="http://schemas.microsoft.com/office/drawing/2017/model3d" xmlns:o="urn:schemas-microsoft-com:office:office" xmlns:r="http://schemas.openxmlformats.org/officeDocument/2006/relationships" xmlns:m="http://schemas.openxmlformats.org/officeDocument/2006/math" xmlns:v="urn:schemas-microsoft-com:vml" xmlns:wp14="http://schemas.microsoft.com/office/word/2010/wordprocessingDrawing" xmlns:wp="http://schemas.openxmlformats.org/drawingml/2006/wordprocessingDrawing" xmlns:w10="urn:schemas-microsoft-com:office:word" xmlns:w="http://schemas.openxmlformats.org/wordprocessingml/2006/main" xmlns:w14="http://schemas.microsoft.com/office/word/2010/wordml" xmlns:w15="http://schemas.microsoft.com/office/word/2012/wordml" xmlns:w16cid="http://schemas.microsoft.com/office/word/2016/wordml/cid" xmlns:w16se="http://schemas.microsoft.com/office/word/2015/wordml/symex" xmlns:wpg="http://schemas.microsoft.com/office/word/2010/wordprocessingGroup" xmlns:wpi="http://schemas.microsoft.com/office/word/2010/wordprocessingInk" xmlns:wne="http://schemas.microsoft.com/office/word/2006/wordml" xmlns:wps="http://schemas.microsoft.com/office/word/2010/wordprocessingShape" mc:Ignorable="w14 w15 w16se w16cid wp14">
   <w:body>
     <w:p>
       <w:pPr>
-        <w:pStyle w:val="Normal"/>
         <w:jc w:val="center"/>
-        <w:rPr/>
-      </w:pPr>
-      <w:r>
-        <w:rPr/>
+      </w:pPr>
+      <w:r>
         <w:t>Raspberry Pi Setup Documentation</w:t>
       </w:r>
     </w:p>
     <w:p>
-      <w:pPr>
-        <w:pStyle w:val="Normal"/>
-        <w:rPr/>
-      </w:pPr>
       <w:r>
         <w:rPr>
           <w:highlight w:val="yellow"/>
@@ -26,42 +19,22 @@
       </w:r>
     </w:p>
     <w:p>
-      <w:pPr>
-        <w:pStyle w:val="Normal"/>
-        <w:rPr/>
-      </w:pPr>
-      <w:r>
-        <w:rPr/>
+      <w:r>
         <w:t>Hardware (existing):</w:t>
       </w:r>
     </w:p>
     <w:p>
-      <w:pPr>
-        <w:pStyle w:val="Normal"/>
-        <w:rPr/>
-      </w:pPr>
-      <w:r>
-        <w:rPr/>
+      <w:r>
         <w:t>Microscope</w:t>
       </w:r>
     </w:p>
     <w:p>
-      <w:pPr>
-        <w:pStyle w:val="Normal"/>
-        <w:rPr/>
-      </w:pPr>
-      <w:r>
-        <w:rPr/>
+      <w:r>
         <w:t>Hardware to mount (3D print):</w:t>
       </w:r>
     </w:p>
     <w:p>
-      <w:pPr>
-        <w:pStyle w:val="Normal"/>
-        <w:rPr/>
-      </w:pPr>
-      <w:r>
-        <w:rPr/>
+      <w:r>
         <w:t>Hardware (to buy):</w:t>
       </w:r>
     </w:p>
@@ -72,10 +45,8 @@
           <w:ilvl w:val="0"/>
           <w:numId w:val="1"/>
         </w:numPr>
-        <w:rPr/>
-      </w:pPr>
-      <w:r>
-        <w:rPr/>
+      </w:pPr>
+      <w:r>
         <w:t>Raspberry Pi 4 Model B</w:t>
       </w:r>
     </w:p>
@@ -86,10 +57,8 @@
           <w:ilvl w:val="0"/>
           <w:numId w:val="1"/>
         </w:numPr>
-        <w:rPr/>
-      </w:pPr>
-      <w:r>
-        <w:rPr/>
+      </w:pPr>
+      <w:r>
         <w:t>Raspberry Pi case (with open section)</w:t>
       </w:r>
     </w:p>
@@ -100,11 +69,12 @@
           <w:ilvl w:val="0"/>
           <w:numId w:val="1"/>
         </w:numPr>
-        <w:rPr/>
-      </w:pPr>
-      <w:r>
-        <w:rPr/>
-        <w:t>Raspberry Pi  charger</w:t>
+      </w:pPr>
+      <w:r>
+        <w:t xml:space="preserve">Raspberry Pi  </w:t>
+      </w:r>
+      <w:r>
+        <w:t>charger</w:t>
       </w:r>
     </w:p>
     <w:p>
@@ -114,10 +84,8 @@
           <w:ilvl w:val="0"/>
           <w:numId w:val="1"/>
         </w:numPr>
-        <w:rPr/>
-      </w:pPr>
-      <w:r>
-        <w:rPr/>
+      </w:pPr>
+      <w:r>
         <w:t>Raspberry Pi camera</w:t>
       </w:r>
     </w:p>
@@ -128,10 +96,8 @@
           <w:ilvl w:val="0"/>
           <w:numId w:val="1"/>
         </w:numPr>
-        <w:rPr/>
-      </w:pPr>
-      <w:r>
-        <w:rPr/>
+      </w:pPr>
+      <w:r>
         <w:t>Raspberry Pi fan</w:t>
       </w:r>
     </w:p>
@@ -142,12 +108,15 @@
           <w:ilvl w:val="0"/>
           <w:numId w:val="1"/>
         </w:numPr>
-        <w:rPr/>
-      </w:pPr>
-      <w:r>
-        <w:rPr/>
-        <w:t>Raspberry Pi heatsink</w:t>
-      </w:r>
+      </w:pPr>
+      <w:r>
+        <w:t xml:space="preserve">Raspberry Pi </w:t>
+      </w:r>
+      <w:proofErr w:type="gramStart"/>
+      <w:r>
+        <w:t>heatsink</w:t>
+      </w:r>
+      <w:proofErr w:type="gramEnd"/>
     </w:p>
     <w:p>
       <w:pPr>
@@ -156,10 +125,8 @@
           <w:ilvl w:val="0"/>
           <w:numId w:val="1"/>
         </w:numPr>
-        <w:rPr/>
-      </w:pPr>
-      <w:r>
-        <w:rPr/>
+      </w:pPr>
+      <w:r>
         <w:t>Raspberry Pi HDMI adapter</w:t>
       </w:r>
     </w:p>
@@ -170,20 +137,16 @@
           <w:ilvl w:val="0"/>
           <w:numId w:val="1"/>
         </w:numPr>
-        <w:rPr/>
-      </w:pPr>
-      <w:r>
-        <w:rPr/>
+      </w:pPr>
+      <w:r>
         <w:t>MicroSD card (at least 8GB)</w:t>
       </w:r>
     </w:p>
     <w:p>
-      <w:pPr>
-        <w:pStyle w:val="Normal"/>
-        <w:rPr/>
-      </w:pPr>
-      <w:r>
-        <w:rPr/>
+      <w:r>
+        <w:rPr>
+          <w:noProof/>
+        </w:rPr>
         <w:drawing>
           <wp:inline distT="0" distB="0" distL="0" distR="0">
             <wp:extent cx="4080510" cy="3147060"/>
@@ -202,7 +165,7 @@
                     </pic:cNvPicPr>
                   </pic:nvPicPr>
                   <pic:blipFill>
-                    <a:blip r:embed="rId2"/>
+                    <a:blip r:embed="rId7"/>
                     <a:stretch>
                       <a:fillRect/>
                     </a:stretch>
@@ -224,12 +187,11 @@
       </w:r>
     </w:p>
     <w:p>
-      <w:pPr>
-        <w:pStyle w:val="Normal"/>
-        <w:rPr/>
-      </w:pPr>
-      <w:r>
-        <w:rPr/>
+      <w:r>
+        <w:rPr>
+          <w:noProof/>
+        </w:rPr>
+        <w:lastRenderedPageBreak/>
         <w:drawing>
           <wp:inline distT="0" distB="0" distL="0" distR="0">
             <wp:extent cx="4541520" cy="4541520"/>
@@ -248,7 +210,7 @@
                     </pic:cNvPicPr>
                   </pic:nvPicPr>
                   <pic:blipFill>
-                    <a:blip r:embed="rId3"/>
+                    <a:blip r:embed="rId8"/>
                     <a:stretch>
                       <a:fillRect/>
                     </a:stretch>
@@ -270,12 +232,10 @@
       </w:r>
     </w:p>
     <w:p>
-      <w:pPr>
-        <w:pStyle w:val="Normal"/>
-        <w:rPr/>
-      </w:pPr>
-      <w:r>
-        <w:rPr/>
+      <w:r>
+        <w:rPr>
+          <w:noProof/>
+        </w:rPr>
         <w:drawing>
           <wp:inline distT="0" distB="0" distL="0" distR="0">
             <wp:extent cx="1490345" cy="3543300"/>
@@ -294,8 +254,8 @@
                     </pic:cNvPicPr>
                   </pic:nvPicPr>
                   <pic:blipFill>
-                    <a:blip r:embed="rId4"/>
-                    <a:srcRect l="28677" t="0" r="29278" b="0"/>
+                    <a:blip r:embed="rId9"/>
+                    <a:srcRect l="28677" r="29278"/>
                     <a:stretch>
                       <a:fillRect/>
                     </a:stretch>
@@ -316,7 +276,9 @@
         </w:drawing>
       </w:r>
       <w:r>
-        <w:rPr/>
+        <w:rPr>
+          <w:noProof/>
+        </w:rPr>
         <w:drawing>
           <wp:inline distT="0" distB="0" distL="0" distR="0">
             <wp:extent cx="2971800" cy="2238375"/>
@@ -335,7 +297,7 @@
                     </pic:cNvPicPr>
                   </pic:nvPicPr>
                   <pic:blipFill>
-                    <a:blip r:embed="rId5"/>
+                    <a:blip r:embed="rId10"/>
                     <a:srcRect l="10296" t="4422" r="9388" b="4864"/>
                     <a:stretch>
                       <a:fillRect/>
@@ -359,9 +321,301 @@
     </w:p>
     <w:p>
       <w:pPr>
-        <w:pStyle w:val="Normal"/>
-        <w:rPr/>
-      </w:pPr>
+        <w:rPr>
+          <w:highlight w:val="yellow"/>
+        </w:rPr>
+      </w:pPr>
+      <w:r>
+        <w:rPr>
+          <w:highlight w:val="yellow"/>
+        </w:rPr>
+        <w:lastRenderedPageBreak/>
+        <w:t>YOUTUBE LINK</w:t>
+      </w:r>
+    </w:p>
+    <w:p>
+      <w:r>
+        <w:t xml:space="preserve">Set up </w:t>
+      </w:r>
+      <w:proofErr w:type="spellStart"/>
+      <w:r>
+        <w:t>Youtube</w:t>
+      </w:r>
+      <w:proofErr w:type="spellEnd"/>
+      <w:r>
+        <w:t xml:space="preserve"> Account</w:t>
+      </w:r>
+    </w:p>
+    <w:p>
+      <w:r>
+        <w:t>•</w:t>
+      </w:r>
+      <w:r>
+        <w:tab/>
+        <w:t xml:space="preserve">Create a </w:t>
+      </w:r>
+      <w:proofErr w:type="spellStart"/>
+      <w:r>
+        <w:t>Youtube</w:t>
+      </w:r>
+      <w:proofErr w:type="spellEnd"/>
+      <w:r>
+        <w:t xml:space="preserve"> account on http://youtube.com.</w:t>
+      </w:r>
+    </w:p>
+    <w:p>
+      <w:r>
+        <w:t>•</w:t>
+      </w:r>
+      <w:r>
+        <w:tab/>
+        <w:t>Log into your YouTube account.</w:t>
+      </w:r>
+    </w:p>
+    <w:p>
+      <w:r>
+        <w:t>•</w:t>
+      </w:r>
+      <w:r>
+        <w:tab/>
+        <w:t>Go to the Creator Studio page.</w:t>
+      </w:r>
+    </w:p>
+    <w:p>
+      <w:r>
+        <w:t>•</w:t>
+      </w:r>
+      <w:r>
+        <w:tab/>
+        <w:t>Open the Features section.</w:t>
+      </w:r>
+    </w:p>
+    <w:p>
+      <w:r>
+        <w:t>•</w:t>
+      </w:r>
+      <w:r>
+        <w:tab/>
+        <w:t>Scroll down the Features panel and click "Enable.</w:t>
+      </w:r>
+    </w:p>
+    <w:p>
+      <w:r>
+        <w:t>•</w:t>
+      </w:r>
+      <w:r>
+        <w:tab/>
+        <w:t>Verify your identity.</w:t>
+      </w:r>
+    </w:p>
+    <w:p>
+      <w:r>
+        <w:t>•</w:t>
+      </w:r>
+      <w:r>
+        <w:tab/>
+        <w:t>Accept the terms and conditions.</w:t>
+      </w:r>
+    </w:p>
+    <w:p>
+      <w:r>
+        <w:t>•</w:t>
+      </w:r>
+      <w:r>
+        <w:tab/>
+        <w:t>Set the details of your live stream.</w:t>
+      </w:r>
+    </w:p>
+    <w:p>
+      <w:r>
+        <w:t>•</w:t>
+      </w:r>
+      <w:r>
+        <w:tab/>
+        <w:t>Click the "Go Live Now" button on the lower right corner of the page.</w:t>
+      </w:r>
+    </w:p>
+    <w:p>
+      <w:r>
+        <w:t>•</w:t>
+      </w:r>
+      <w:r>
+        <w:tab/>
+        <w:t xml:space="preserve">This will allow you to live stream on your </w:t>
+      </w:r>
+      <w:proofErr w:type="gramStart"/>
+      <w:r>
+        <w:t>channel</w:t>
+      </w:r>
+      <w:proofErr w:type="gramEnd"/>
+      <w:r>
+        <w:t xml:space="preserve"> but it will take 24 hours to activate.</w:t>
+      </w:r>
+    </w:p>
+    <w:p>
+      <w:r>
+        <w:t>•</w:t>
+      </w:r>
+      <w:r>
+        <w:tab/>
+        <w:t xml:space="preserve">Once the activation </w:t>
+      </w:r>
+      <w:proofErr w:type="spellStart"/>
+      <w:r>
+        <w:t>as</w:t>
+      </w:r>
+      <w:proofErr w:type="spellEnd"/>
+      <w:r>
+        <w:t xml:space="preserve"> been approved, log into your </w:t>
+      </w:r>
+      <w:proofErr w:type="spellStart"/>
+      <w:r>
+        <w:t>Youtube</w:t>
+      </w:r>
+      <w:proofErr w:type="spellEnd"/>
+      <w:r>
+        <w:t xml:space="preserve"> account to grab your </w:t>
+      </w:r>
+      <w:proofErr w:type="spellStart"/>
+      <w:r>
+        <w:t>Youtube</w:t>
+      </w:r>
+      <w:proofErr w:type="spellEnd"/>
+      <w:r>
+        <w:t xml:space="preserve"> </w:t>
+      </w:r>
+      <w:proofErr w:type="spellStart"/>
+      <w:r>
+        <w:t>RTMP</w:t>
+      </w:r>
+      <w:proofErr w:type="spellEnd"/>
+      <w:r>
+        <w:t xml:space="preserve"> Stream Link which will be copied and pasted into the Admin Panel&gt; Microscope of choice Edit section.</w:t>
+      </w:r>
+    </w:p>
+    <w:p>
+      <w:r>
+        <w:t>•</w:t>
+      </w:r>
+      <w:r>
+        <w:tab/>
+        <w:t>Click your User Profile Icon.</w:t>
+      </w:r>
+    </w:p>
+    <w:p>
+      <w:r>
+        <w:t>•</w:t>
+      </w:r>
+      <w:r>
+        <w:tab/>
+        <w:t xml:space="preserve">Click on the </w:t>
+      </w:r>
+      <w:proofErr w:type="spellStart"/>
+      <w:r>
+        <w:t>Youtube</w:t>
+      </w:r>
+      <w:proofErr w:type="spellEnd"/>
+      <w:r>
+        <w:t xml:space="preserve"> Studio button.</w:t>
+      </w:r>
+    </w:p>
+    <w:p>
+      <w:r>
+        <w:t>•</w:t>
+      </w:r>
+      <w:r>
+        <w:tab/>
+        <w:t>Click on Creator Studio Classic on the left side panel.</w:t>
+      </w:r>
+    </w:p>
+    <w:p>
+      <w:r>
+        <w:t>•</w:t>
+      </w:r>
+      <w:r>
+        <w:tab/>
+        <w:t>Click skip.</w:t>
+      </w:r>
+    </w:p>
+    <w:p>
+      <w:r>
+        <w:t>•</w:t>
+      </w:r>
+      <w:r>
+        <w:tab/>
+        <w:t>On the left side panel, find and click on the Live Streaming tab.</w:t>
+      </w:r>
+    </w:p>
+    <w:p>
+      <w:r>
+        <w:t>•</w:t>
+      </w:r>
+      <w:r>
+        <w:tab/>
+        <w:t>Scroll down to the bottom and find the Encoder Setup section.</w:t>
+      </w:r>
+    </w:p>
+    <w:p>
+      <w:r>
+        <w:t>•</w:t>
+      </w:r>
+      <w:r>
+        <w:tab/>
+        <w:t xml:space="preserve">Copy the </w:t>
+      </w:r>
+      <w:proofErr w:type="spellStart"/>
+      <w:r>
+        <w:t>ServerURL</w:t>
+      </w:r>
+      <w:proofErr w:type="spellEnd"/>
+      <w:r>
+        <w:t xml:space="preserve"> (example: rtmp://a.rtmp.youtube.com/live2).</w:t>
+      </w:r>
+    </w:p>
+    <w:p>
+      <w:r>
+        <w:t>•</w:t>
+      </w:r>
+      <w:r>
+        <w:tab/>
+        <w:t>Press the Reveal button and copy the stream/key.</w:t>
+      </w:r>
+    </w:p>
+    <w:p>
+      <w:r>
+        <w:t>•</w:t>
+      </w:r>
+      <w:r>
+        <w:tab/>
+        <w:t xml:space="preserve">Add the stream name to the end of </w:t>
+      </w:r>
+      <w:proofErr w:type="spellStart"/>
+      <w:r>
+        <w:t>serverUrl</w:t>
+      </w:r>
+      <w:proofErr w:type="spellEnd"/>
+      <w:r>
+        <w:t xml:space="preserve"> with an extra slash /.</w:t>
+      </w:r>
+    </w:p>
+    <w:p>
+      <w:pPr>
+        <w:rPr>
+          <w:highlight w:val="yellow"/>
+        </w:rPr>
+      </w:pPr>
+      <w:r>
+        <w:t>Example:  rtmp://a.rtmp.youtube.com/live2/woisufoisuoflsdjfl</w:t>
+      </w:r>
+    </w:p>
+    <w:p>
+      <w:pPr>
+        <w:rPr>
+          <w:highlight w:val="yellow"/>
+        </w:rPr>
+      </w:pPr>
+    </w:p>
+    <w:p>
       <w:r>
         <w:rPr>
           <w:highlight w:val="yellow"/>
@@ -370,13 +624,11 @@
       </w:r>
     </w:p>
     <w:p>
-      <w:pPr>
-        <w:pStyle w:val="Normal"/>
-        <w:rPr/>
-      </w:pPr>
-      <w:r>
-        <w:rPr/>
-        <w:t>This step will install the operating system Noobs into the microSD card so it can be used in the Raspberry Pi.</w:t>
+      <w:r>
+        <w:t>This step will install the operating system Noobs into the microSD card so it can be used in</w:t>
+      </w:r>
+      <w:r>
+        <w:t xml:space="preserve"> the Raspberry Pi.</w:t>
       </w:r>
     </w:p>
     <w:p>
@@ -386,10 +638,8 @@
           <w:ilvl w:val="0"/>
           <w:numId w:val="2"/>
         </w:numPr>
-        <w:rPr/>
-      </w:pPr>
-      <w:r>
-        <w:rPr/>
+      </w:pPr>
+      <w:r>
         <w:t>Open microSD card and insert into computer.</w:t>
       </w:r>
     </w:p>
@@ -400,30 +650,19 @@
           <w:ilvl w:val="0"/>
           <w:numId w:val="2"/>
         </w:numPr>
-        <w:rPr/>
-      </w:pPr>
-      <w:r>
-        <w:rPr/>
+      </w:pPr>
+      <w:r>
         <w:t xml:space="preserve">Go to </w:t>
       </w:r>
-      <w:hyperlink r:id="rId6">
+      <w:hyperlink r:id="rId11">
         <w:r>
           <w:rPr>
             <w:rStyle w:val="InternetLink"/>
           </w:rPr>
-          <w:t>https://www.raspberrypi.org/download</w:t>
-        </w:r>
-        <w:bookmarkStart w:id="0" w:name="_GoBack"/>
-        <w:bookmarkEnd w:id="0"/>
-        <w:r>
-          <w:rPr>
-            <w:rStyle w:val="InternetLink"/>
-          </w:rPr>
-          <w:t>s/noobs/</w:t>
+          <w:t>https://www.raspberrypi.org/downloads/noobs/</w:t>
         </w:r>
       </w:hyperlink>
       <w:r>
-        <w:rPr/>
         <w:t xml:space="preserve"> and download Noobs zip file. </w:t>
       </w:r>
     </w:p>
@@ -434,13 +673,11 @@
           <w:ilvl w:val="0"/>
           <w:numId w:val="2"/>
         </w:numPr>
-        <w:rPr/>
-      </w:pPr>
-      <w:r>
-        <w:rPr/>
+      </w:pPr>
+      <w:r>
         <w:t xml:space="preserve">Go to </w:t>
       </w:r>
-      <w:hyperlink r:id="rId7">
+      <w:hyperlink r:id="rId12">
         <w:r>
           <w:rPr>
             <w:rStyle w:val="InternetLink"/>
@@ -449,7 +686,6 @@
         </w:r>
       </w:hyperlink>
       <w:r>
-        <w:rPr/>
         <w:t xml:space="preserve"> and follow the directions.</w:t>
       </w:r>
     </w:p>
@@ -460,10 +696,8 @@
           <w:ilvl w:val="1"/>
           <w:numId w:val="2"/>
         </w:numPr>
-        <w:rPr/>
-      </w:pPr>
-      <w:r>
-        <w:rPr/>
+      </w:pPr>
+      <w:r>
         <w:t xml:space="preserve">When download is finished extract the files from the zip. </w:t>
       </w:r>
     </w:p>
@@ -474,22 +708,25 @@
           <w:ilvl w:val="1"/>
           <w:numId w:val="2"/>
         </w:numPr>
-        <w:rPr/>
-      </w:pPr>
-      <w:r>
-        <w:rPr/>
+      </w:pPr>
+      <w:r>
         <w:t xml:space="preserve">Go to </w:t>
       </w:r>
-      <w:hyperlink r:id="rId8">
+      <w:hyperlink r:id="rId13">
         <w:r>
           <w:rPr>
             <w:rStyle w:val="InternetLink"/>
           </w:rPr>
-          <w:t>https://www.sdcard.org/downloads/formatter/</w:t>
+          <w:t>https://www.sdcard.org/downl</w:t>
+        </w:r>
+        <w:r>
+          <w:rPr>
+            <w:rStyle w:val="InternetLink"/>
+          </w:rPr>
+          <w:t>oads/formatter/</w:t>
         </w:r>
       </w:hyperlink>
       <w:r>
-        <w:rPr/>
         <w:t xml:space="preserve"> and download the SD Formatter 4.0 for either Windows/Mac.</w:t>
       </w:r>
     </w:p>
@@ -500,10 +737,8 @@
           <w:ilvl w:val="1"/>
           <w:numId w:val="2"/>
         </w:numPr>
-        <w:rPr/>
-      </w:pPr>
-      <w:r>
-        <w:rPr/>
+      </w:pPr>
+      <w:r>
         <w:t>Install SD Formatter 4.0 and then run it.</w:t>
       </w:r>
     </w:p>
@@ -514,10 +749,8 @@
           <w:ilvl w:val="1"/>
           <w:numId w:val="2"/>
         </w:numPr>
-        <w:rPr/>
-      </w:pPr>
-      <w:r>
-        <w:rPr/>
+      </w:pPr>
+      <w:r>
         <w:t>In SD Formatter 4.0, format microSD card.</w:t>
       </w:r>
     </w:p>
@@ -528,11 +761,12 @@
           <w:ilvl w:val="1"/>
           <w:numId w:val="2"/>
         </w:numPr>
-        <w:rPr/>
-      </w:pPr>
-      <w:r>
-        <w:rPr/>
-        <w:t>Move the extracted Noobs files into the now formatted microSD card. You need to have the files inside the Noobs folder inside the microSD card, NOT</w:t>
+      </w:pPr>
+      <w:r>
+        <w:t>Move the extracted Noobs files into the now formatted microSD card. You need to have the files ins</w:t>
+      </w:r>
+      <w:r>
+        <w:t>ide the Noobs folder inside the microSD card, NOT</w:t>
       </w:r>
     </w:p>
     <w:p>
@@ -542,10 +776,8 @@
           <w:ilvl w:val="1"/>
           <w:numId w:val="2"/>
         </w:numPr>
-        <w:rPr/>
-      </w:pPr>
-      <w:r>
-        <w:rPr/>
+      </w:pPr>
+      <w:r>
         <w:t>Remove microSD card safely.</w:t>
       </w:r>
     </w:p>
@@ -556,27 +788,13 @@
           <w:ilvl w:val="0"/>
           <w:numId w:val="2"/>
         </w:numPr>
-        <w:rPr/>
-      </w:pPr>
-      <w:r>
-        <w:rPr/>
+      </w:pPr>
+      <w:r>
         <w:t>Remove microSD card safely.</w:t>
       </w:r>
     </w:p>
-    <w:p>
-      <w:pPr>
-        <w:pStyle w:val="Normal"/>
-        <w:rPr/>
-      </w:pPr>
-      <w:r>
-        <w:rPr/>
-      </w:r>
-    </w:p>
-    <w:p>
-      <w:pPr>
-        <w:pStyle w:val="Normal"/>
-        <w:rPr/>
-      </w:pPr>
+    <w:p/>
+    <w:p>
       <w:r>
         <w:rPr>
           <w:highlight w:val="yellow"/>
@@ -591,10 +809,8 @@
           <w:ilvl w:val="0"/>
           <w:numId w:val="3"/>
         </w:numPr>
-        <w:rPr/>
-      </w:pPr>
-      <w:r>
-        <w:rPr/>
+      </w:pPr>
+      <w:r>
         <w:t>Insert microSD card into Rasberry Pi slot and set aside.</w:t>
       </w:r>
     </w:p>
@@ -605,11 +821,12 @@
           <w:ilvl w:val="0"/>
           <w:numId w:val="3"/>
         </w:numPr>
-        <w:rPr/>
-      </w:pPr>
-      <w:r>
-        <w:rPr/>
-        <w:t>Follow the instructions of the Raspberry Pi case (included with the case).</w:t>
+      </w:pPr>
+      <w:r>
+        <w:t xml:space="preserve">Follow the </w:t>
+      </w:r>
+      <w:r>
+        <w:t>instructions of the Raspberry Pi case (included with the case).</w:t>
       </w:r>
     </w:p>
     <w:p>
@@ -619,11 +836,12 @@
           <w:ilvl w:val="1"/>
           <w:numId w:val="3"/>
         </w:numPr>
-        <w:rPr/>
-      </w:pPr>
-      <w:r>
-        <w:rPr/>
-        <w:t>Before closing the top/lid attach the Raspberry Pi, feed the camera strip through the slot and connect it to the Pi. When connecting the camera, lift the black strip of insert on the pi device, insert strip, then secure black strip.</w:t>
+      </w:pPr>
+      <w:r>
+        <w:t>Before closing the top/lid attach the Raspberry Pi, feed the camera strip through the slot and connect it to the Pi. When connecting the camera, lift the black strip of insert on the pi device</w:t>
+      </w:r>
+      <w:r>
+        <w:t>, insert strip, then secure black strip.</w:t>
       </w:r>
     </w:p>
     <w:p>
@@ -633,10 +851,8 @@
           <w:ilvl w:val="0"/>
           <w:numId w:val="3"/>
         </w:numPr>
-        <w:rPr/>
-      </w:pPr>
-      <w:r>
-        <w:rPr/>
+      </w:pPr>
+      <w:r>
         <w:t>Remove film on camera.</w:t>
       </w:r>
     </w:p>
@@ -647,10 +863,8 @@
           <w:ilvl w:val="0"/>
           <w:numId w:val="3"/>
         </w:numPr>
-        <w:rPr/>
-      </w:pPr>
-      <w:r>
-        <w:rPr/>
+      </w:pPr>
+      <w:r>
         <w:t xml:space="preserve">Attached Micro HDMI adapter to HDMI cord connected to a display monitor. </w:t>
       </w:r>
     </w:p>
@@ -661,10 +875,8 @@
           <w:ilvl w:val="0"/>
           <w:numId w:val="3"/>
         </w:numPr>
-        <w:rPr/>
-      </w:pPr>
-      <w:r>
-        <w:rPr/>
+      </w:pPr>
+      <w:r>
         <w:t>Insert the HDMI micro adapter end to the micro slot on the raspberry pi.</w:t>
       </w:r>
     </w:p>
@@ -675,11 +887,12 @@
           <w:ilvl w:val="0"/>
           <w:numId w:val="3"/>
         </w:numPr>
-        <w:rPr/>
-      </w:pPr>
-      <w:r>
-        <w:rPr/>
-        <w:t xml:space="preserve">Insert the power chord into the power slot on the raspberry pi. </w:t>
+      </w:pPr>
+      <w:r>
+        <w:t>Insert the power chord into the power slot on</w:t>
+      </w:r>
+      <w:r>
+        <w:t xml:space="preserve"> the raspberry pi. </w:t>
       </w:r>
     </w:p>
     <w:p>
@@ -689,38 +902,25 @@
           <w:ilvl w:val="0"/>
           <w:numId w:val="3"/>
         </w:numPr>
-        <w:rPr/>
-      </w:pPr>
-      <w:r>
-        <w:rPr/>
+      </w:pPr>
+      <w:r>
         <w:t xml:space="preserve">Once completed, you will see your monitor populate a message pop up window. </w:t>
       </w:r>
     </w:p>
     <w:p>
       <w:pPr>
         <w:pStyle w:val="ListParagraph"/>
-        <w:ind w:hanging="0"/>
-        <w:rPr/>
-      </w:pPr>
-      <w:r>
-        <w:rPr/>
-      </w:r>
-    </w:p>
-    <w:p>
-      <w:pPr>
-        <w:pStyle w:val="ListParagraph"/>
-        <w:ind w:hanging="0"/>
-        <w:rPr/>
-      </w:pPr>
-      <w:r>
-        <w:rPr/>
-      </w:r>
-    </w:p>
-    <w:p>
-      <w:pPr>
-        <w:pStyle w:val="ListParagraph"/>
-        <w:ind w:hanging="0"/>
-        <w:rPr/>
+      </w:pPr>
+    </w:p>
+    <w:p>
+      <w:pPr>
+        <w:pStyle w:val="ListParagraph"/>
+      </w:pPr>
+    </w:p>
+    <w:p>
+      <w:pPr>
+        <w:pStyle w:val="ListParagraph"/>
+        <w:ind w:left="0"/>
       </w:pPr>
       <w:r>
         <w:rPr>
@@ -732,64 +932,26 @@
     <w:p>
       <w:pPr>
         <w:pStyle w:val="ListParagraph"/>
-        <w:ind w:hanging="0"/>
-        <w:rPr/>
-      </w:pPr>
-      <w:r>
-        <w:rPr/>
-        <w:t>1.</w:t>
-      </w:r>
-      <w:r>
-        <w:rPr/>
-        <w:t>Click install for Noobs. (This could take awhile).</w:t>
-      </w:r>
-    </w:p>
-    <w:p>
-      <w:pPr>
-        <w:pStyle w:val="ListParagraph"/>
-        <w:ind w:hanging="0"/>
-        <w:rPr/>
-      </w:pPr>
-      <w:r>
-        <w:rPr/>
-        <w:t xml:space="preserve">2. </w:t>
-      </w:r>
-      <w:r>
-        <w:rPr/>
-        <w:t>After installation is complete you will see a message that will say “OS(es) installed successfully” then click OK..</w:t>
-      </w:r>
-    </w:p>
-    <w:p>
-      <w:pPr>
-        <w:pStyle w:val="ListParagraph"/>
-        <w:ind w:hanging="0"/>
-        <w:rPr/>
-      </w:pPr>
-      <w:r>
-        <w:rPr/>
-        <w:t>3. The raspberry pi will restart</w:t>
-      </w:r>
-    </w:p>
-    <w:p>
-      <w:pPr>
-        <w:pStyle w:val="ListParagraph"/>
-        <w:ind w:hanging="0"/>
-        <w:rPr/>
-      </w:pPr>
-      <w:r>
+        <w:ind w:left="0"/>
+      </w:pPr>
+      <w:r>
+        <w:rPr>
+          <w:noProof/>
+        </w:rPr>
+        <w:lastRenderedPageBreak/>
         <w:drawing>
-          <wp:anchor behindDoc="0" distT="0" distB="0" distL="0" distR="0" simplePos="0" locked="0" layoutInCell="1" allowOverlap="1" relativeHeight="6">
+          <wp:anchor distT="0" distB="0" distL="0" distR="0" simplePos="0" relativeHeight="6" behindDoc="0" locked="0" layoutInCell="1" allowOverlap="1">
             <wp:simplePos x="0" y="0"/>
             <wp:positionH relativeFrom="column">
-              <wp:posOffset>4098925</wp:posOffset>
+              <wp:posOffset>6186805</wp:posOffset>
             </wp:positionH>
             <wp:positionV relativeFrom="paragraph">
-              <wp:posOffset>88900</wp:posOffset>
+              <wp:posOffset>101600</wp:posOffset>
             </wp:positionV>
             <wp:extent cx="412750" cy="342900"/>
             <wp:effectExtent l="0" t="0" r="0" b="0"/>
             <wp:wrapSquare wrapText="largest"/>
-            <wp:docPr id="5" name="Image1" descr=""/>
+            <wp:docPr id="5" name="Image1"/>
             <wp:cNvGraphicFramePr>
               <a:graphicFrameLocks xmlns:a="http://schemas.openxmlformats.org/drawingml/2006/main" noChangeAspect="1"/>
             </wp:cNvGraphicFramePr>
@@ -797,13 +959,13 @@
               <a:graphicData uri="http://schemas.openxmlformats.org/drawingml/2006/picture">
                 <pic:pic xmlns:pic="http://schemas.openxmlformats.org/drawingml/2006/picture">
                   <pic:nvPicPr>
-                    <pic:cNvPr id="5" name="Image1" descr=""/>
+                    <pic:cNvPr id="5" name="Image1"/>
                     <pic:cNvPicPr>
                       <a:picLocks noChangeAspect="1" noChangeArrowheads="1"/>
                     </pic:cNvPicPr>
                   </pic:nvPicPr>
                   <pic:blipFill>
-                    <a:blip r:embed="rId9"/>
+                    <a:blip r:embed="rId14"/>
                     <a:stretch>
                       <a:fillRect/>
                     </a:stretch>
@@ -824,56 +986,251 @@
         </w:drawing>
       </w:r>
       <w:r>
-        <w:rPr/>
+        <w:t xml:space="preserve">1.Click install for Noobs. (This could take </w:t>
+      </w:r>
+      <w:proofErr w:type="spellStart"/>
+      <w:r>
+        <w:t>awhile</w:t>
+      </w:r>
+      <w:proofErr w:type="spellEnd"/>
+      <w:r>
+        <w:t>).</w:t>
+      </w:r>
+    </w:p>
+    <w:p>
+      <w:pPr>
+        <w:pStyle w:val="ListParagraph"/>
+        <w:ind w:left="0"/>
+      </w:pPr>
+      <w:r>
+        <w:t xml:space="preserve">2. After installation is complete you will see a </w:t>
+      </w:r>
+      <w:r>
+        <w:t xml:space="preserve">message that will say “OS(es) installed successfully” then click </w:t>
+      </w:r>
+      <w:proofErr w:type="gramStart"/>
+      <w:r>
+        <w:t>OK..</w:t>
+      </w:r>
+      <w:proofErr w:type="gramEnd"/>
+    </w:p>
+    <w:p>
+      <w:pPr>
+        <w:pStyle w:val="ListParagraph"/>
+        <w:ind w:left="0"/>
+      </w:pPr>
+      <w:r>
+        <w:t>3. The raspberry pi will restart</w:t>
+      </w:r>
+    </w:p>
+    <w:p>
+      <w:pPr>
+        <w:pStyle w:val="ListParagraph"/>
+        <w:ind w:left="0"/>
+      </w:pPr>
+      <w:r>
         <w:t>4. see gallery picture to complete this section</w:t>
       </w:r>
     </w:p>
     <w:p>
       <w:pPr>
         <w:pStyle w:val="ListParagraph"/>
-        <w:ind w:hanging="0"/>
-        <w:rPr/>
-      </w:pPr>
-      <w:r>
-        <w:rPr/>
-      </w:r>
-    </w:p>
-    <w:p>
-      <w:pPr>
-        <w:pStyle w:val="ListParagraph"/>
-        <w:ind w:hanging="0"/>
-        <w:rPr/>
-      </w:pPr>
-      <w:r>
-        <w:rPr/>
-      </w:r>
-    </w:p>
-    <w:p>
-      <w:pPr>
-        <w:pStyle w:val="ListParagraph"/>
-        <w:ind w:hanging="0"/>
+      </w:pPr>
+      <w:r>
+        <w:t>•</w:t>
+      </w:r>
+      <w:r>
+        <w:tab/>
+        <w:t>You will see a welcome message pop up window.  Click Next.</w:t>
+      </w:r>
+    </w:p>
+    <w:p>
+      <w:pPr>
+        <w:pStyle w:val="ListParagraph"/>
+      </w:pPr>
+      <w:r>
+        <w:t>•</w:t>
+      </w:r>
+      <w:r>
+        <w:tab/>
+        <w:t xml:space="preserve">Set country window will populate. Set country, language, </w:t>
+      </w:r>
+      <w:proofErr w:type="spellStart"/>
+      <w:r>
+        <w:t>timezone</w:t>
+      </w:r>
+      <w:proofErr w:type="spellEnd"/>
+      <w:r>
+        <w:t xml:space="preserve"> to your location. Check “Use English language” and check “Use US keyboard. Press Next.</w:t>
+      </w:r>
+    </w:p>
+    <w:p>
+      <w:pPr>
+        <w:pStyle w:val="ListParagraph"/>
+      </w:pPr>
+      <w:r>
+        <w:t>•</w:t>
+      </w:r>
+      <w:r>
+        <w:tab/>
+        <w:t>The Change Password window will populate. Set new password. Click next.</w:t>
+      </w:r>
+    </w:p>
+    <w:p>
+      <w:pPr>
+        <w:pStyle w:val="ListParagraph"/>
+      </w:pPr>
+      <w:r>
+        <w:t>•</w:t>
+      </w:r>
+      <w:r>
+        <w:tab/>
+        <w:t xml:space="preserve">The </w:t>
+      </w:r>
+      <w:proofErr w:type="gramStart"/>
+      <w:r>
+        <w:t>Set up</w:t>
+      </w:r>
+      <w:proofErr w:type="gramEnd"/>
+      <w:r>
+        <w:t xml:space="preserve"> screen window will populate. Check the “This screen shows a black border around the desktop. Click Next.</w:t>
+      </w:r>
+    </w:p>
+    <w:p>
+      <w:pPr>
+        <w:pStyle w:val="ListParagraph"/>
+      </w:pPr>
+      <w:r>
+        <w:t>•</w:t>
+      </w:r>
+      <w:r>
+        <w:tab/>
+        <w:t xml:space="preserve">The Select </w:t>
+      </w:r>
+      <w:proofErr w:type="spellStart"/>
+      <w:r>
+        <w:t>Wifi</w:t>
+      </w:r>
+      <w:proofErr w:type="spellEnd"/>
+      <w:r>
+        <w:t xml:space="preserve"> Network window will </w:t>
+      </w:r>
+      <w:proofErr w:type="spellStart"/>
+      <w:r>
+        <w:t>popluate</w:t>
+      </w:r>
+      <w:proofErr w:type="spellEnd"/>
+      <w:r>
+        <w:t>. Click Skip.</w:t>
+      </w:r>
+    </w:p>
+    <w:p>
+      <w:pPr>
+        <w:pStyle w:val="ListParagraph"/>
+      </w:pPr>
+      <w:r>
+        <w:t>•</w:t>
+      </w:r>
+      <w:r>
+        <w:tab/>
+        <w:t xml:space="preserve">The Update Software window will </w:t>
+      </w:r>
+      <w:proofErr w:type="spellStart"/>
+      <w:r>
+        <w:t>popluate</w:t>
+      </w:r>
+      <w:proofErr w:type="spellEnd"/>
+      <w:r>
+        <w:t>. Click Skip.</w:t>
+      </w:r>
+    </w:p>
+    <w:p>
+      <w:pPr>
+        <w:pStyle w:val="ListParagraph"/>
+        <w:ind w:left="0"/>
+      </w:pPr>
+      <w:r>
+        <w:t>•</w:t>
+      </w:r>
+      <w:r>
+        <w:tab/>
+        <w:t xml:space="preserve">The Setup complete window will </w:t>
+      </w:r>
+      <w:proofErr w:type="spellStart"/>
+      <w:r>
+        <w:t>poplate</w:t>
+      </w:r>
+      <w:proofErr w:type="spellEnd"/>
+      <w:r>
+        <w:t>. Click Restart.</w:t>
+      </w:r>
+      <w:bookmarkStart w:id="0" w:name="_GoBack"/>
+      <w:bookmarkEnd w:id="0"/>
+    </w:p>
+    <w:p>
+      <w:pPr>
+        <w:pStyle w:val="ListParagraph"/>
+        <w:ind w:left="0"/>
+      </w:pPr>
+    </w:p>
+    <w:p>
+      <w:pPr>
+        <w:pStyle w:val="ListParagraph"/>
+        <w:ind w:left="0"/>
+      </w:pPr>
+      <w:r>
         <w:rPr>
           <w:highlight w:val="yellow"/>
         </w:rPr>
-      </w:pPr>
-      <w:r>
+        <w:t>Enable camera</w:t>
+      </w:r>
+    </w:p>
+    <w:p>
+      <w:pPr>
+        <w:pStyle w:val="ListParagraph"/>
+        <w:numPr>
+          <w:ilvl w:val="0"/>
+          <w:numId w:val="6"/>
+        </w:numPr>
+      </w:pPr>
+      <w:r>
+        <w:t>Go click on the raspberry on the top left corner. From the drop down select preferences, then go to the Raspberry Pi Configuration. Go to Interfaces tab, then click Enable in camera. You will be prompted to restart, click yes.</w:t>
+      </w:r>
+    </w:p>
+    <w:p>
+      <w:pPr>
+        <w:pStyle w:val="ListParagraph"/>
+        <w:ind w:left="0"/>
+      </w:pPr>
+    </w:p>
+    <w:p>
+      <w:pPr>
+        <w:pStyle w:val="ListParagraph"/>
+        <w:ind w:left="0"/>
+      </w:pPr>
+    </w:p>
+    <w:p>
+      <w:pPr>
+        <w:pStyle w:val="ListParagraph"/>
+        <w:ind w:left="0"/>
         <w:rPr>
           <w:highlight w:val="yellow"/>
         </w:rPr>
-        <w:t xml:space="preserve">PLACEHOLDER </w:t>
-      </w:r>
+      </w:pPr>
       <w:r>
         <w:rPr>
           <w:highlight w:val="yellow"/>
         </w:rPr>
-        <w:t xml:space="preserve">: Setting up </w:t>
-      </w:r>
+        <w:t xml:space="preserve">PLACEHOLDER : Setting up </w:t>
+      </w:r>
+      <w:proofErr w:type="spellStart"/>
       <w:r>
         <w:rPr>
           <w:highlight w:val="yellow"/>
         </w:rPr>
         <w:t>Eduroam</w:t>
       </w:r>
+      <w:proofErr w:type="spellEnd"/>
       <w:r>
         <w:rPr>
           <w:highlight w:val="yellow"/>
@@ -884,174 +1241,217 @@
     <w:p>
       <w:pPr>
         <w:pStyle w:val="ListParagraph"/>
-        <w:ind w:hanging="0"/>
-        <w:rPr/>
-      </w:pPr>
-      <w:r>
-        <w:rPr/>
+        <w:ind w:left="0"/>
+      </w:pPr>
+      <w:r>
         <w:t xml:space="preserve">1. </w:t>
       </w:r>
-      <w:r>
-        <w:rPr/>
-        <w:t xml:space="preserve">Open up a terminal by clicking on the following symbol in the tool bar. </w:t>
-      </w:r>
-    </w:p>
-    <w:p>
-      <w:pPr>
-        <w:pStyle w:val="ListParagraph"/>
-        <w:ind w:hanging="0"/>
-        <w:rPr/>
-      </w:pPr>
-      <w:r>
-        <w:rPr/>
-        <w:t xml:space="preserve">2. </w:t>
-      </w:r>
-      <w:r>
-        <w:rPr/>
-        <w:t>Add in wifi credentials by typin</w:t>
-      </w:r>
-      <w:r>
-        <w:rPr/>
-        <w:t xml:space="preserve"> in </w:t>
-      </w:r>
-      <w:r>
-        <w:rPr/>
-        <w:t xml:space="preserve">the following: </w:t>
-      </w:r>
+      <w:proofErr w:type="gramStart"/>
+      <w:r>
+        <w:t>Open up</w:t>
+      </w:r>
+      <w:proofErr w:type="gramEnd"/>
+      <w:r>
+        <w:t xml:space="preserve"> a terminal by clicking on the following symb</w:t>
+      </w:r>
+      <w:r>
+        <w:t xml:space="preserve">ol in the tool bar. </w:t>
+      </w:r>
+    </w:p>
+    <w:p>
+      <w:pPr>
+        <w:pStyle w:val="ListParagraph"/>
+        <w:ind w:left="0"/>
+      </w:pPr>
+      <w:r>
+        <w:t xml:space="preserve">2. Add in </w:t>
+      </w:r>
+      <w:proofErr w:type="spellStart"/>
+      <w:r>
+        <w:t>wifi</w:t>
+      </w:r>
+      <w:proofErr w:type="spellEnd"/>
+      <w:r>
+        <w:t xml:space="preserve"> credentials by </w:t>
+      </w:r>
+      <w:proofErr w:type="spellStart"/>
+      <w:r>
+        <w:t>typin</w:t>
+      </w:r>
+      <w:proofErr w:type="spellEnd"/>
+      <w:r>
+        <w:t xml:space="preserve"> in the following: </w:t>
+      </w:r>
+      <w:proofErr w:type="spellStart"/>
       <w:r>
         <w:rPr>
           <w:highlight w:val="lightGray"/>
         </w:rPr>
-        <w:t>sudo nano ../../etc/wpa_supplicant/wpa_</w:t>
-      </w:r>
+        <w:t>sudo</w:t>
+      </w:r>
+      <w:proofErr w:type="spellEnd"/>
       <w:r>
         <w:rPr>
           <w:highlight w:val="lightGray"/>
         </w:rPr>
-        <w:t>supplicant.conf</w:t>
-      </w:r>
-    </w:p>
-    <w:p>
-      <w:pPr>
-        <w:pStyle w:val="ListParagraph"/>
-        <w:ind w:hanging="0"/>
-        <w:rPr/>
-      </w:pPr>
-      <w:r>
-        <w:rPr/>
-        <w:t xml:space="preserve">3. </w:t>
-      </w:r>
-      <w:r>
-        <w:rPr/>
-        <w:t>Type in the following and fill in your credentials where the fields are “”</w:t>
-      </w:r>
-    </w:p>
-    <w:p>
-      <w:pPr>
-        <w:pStyle w:val="ListParagraph"/>
-        <w:ind w:hanging="0"/>
-        <w:rPr/>
-      </w:pPr>
-      <w:r>
-        <w:rPr/>
+        <w:t xml:space="preserve"> </w:t>
+      </w:r>
+      <w:proofErr w:type="spellStart"/>
+      <w:r>
+        <w:rPr>
+          <w:highlight w:val="lightGray"/>
+        </w:rPr>
+        <w:t>nano</w:t>
+      </w:r>
+      <w:proofErr w:type="spellEnd"/>
+      <w:r>
+        <w:rPr>
+          <w:highlight w:val="lightGray"/>
+        </w:rPr>
+        <w:t xml:space="preserve"> ../../</w:t>
+      </w:r>
+      <w:proofErr w:type="spellStart"/>
+      <w:r>
+        <w:rPr>
+          <w:highlight w:val="lightGray"/>
+        </w:rPr>
+        <w:t>etc</w:t>
+      </w:r>
+      <w:proofErr w:type="spellEnd"/>
+      <w:r>
+        <w:rPr>
+          <w:highlight w:val="lightGray"/>
+        </w:rPr>
+        <w:t>/</w:t>
+      </w:r>
+      <w:proofErr w:type="spellStart"/>
+      <w:r>
+        <w:rPr>
+          <w:highlight w:val="lightGray"/>
+        </w:rPr>
+        <w:t>wpa_supplicant</w:t>
+      </w:r>
+      <w:proofErr w:type="spellEnd"/>
+      <w:r>
+        <w:rPr>
+          <w:highlight w:val="lightGray"/>
+        </w:rPr>
+        <w:t>/</w:t>
+      </w:r>
+      <w:proofErr w:type="spellStart"/>
+      <w:r>
+        <w:rPr>
+          <w:highlight w:val="lightGray"/>
+        </w:rPr>
+        <w:t>wpa_supplicant.conf</w:t>
+      </w:r>
+      <w:proofErr w:type="spellEnd"/>
+    </w:p>
+    <w:p>
+      <w:pPr>
+        <w:pStyle w:val="ListParagraph"/>
+        <w:ind w:left="0"/>
+      </w:pPr>
+      <w:r>
+        <w:t>3. Type in the following and fill in your credentials where the fields are “”</w:t>
+      </w:r>
+    </w:p>
+    <w:p>
+      <w:pPr>
+        <w:pStyle w:val="ListParagraph"/>
+        <w:ind w:left="0"/>
+      </w:pPr>
+      <w:r>
         <w:tab/>
       </w:r>
     </w:p>
     <w:p>
       <w:pPr>
         <w:pStyle w:val="ListParagraph"/>
-        <w:ind w:hanging="0"/>
-        <w:rPr/>
-      </w:pPr>
-      <w:r>
-        <w:rPr/>
+        <w:ind w:left="0"/>
+      </w:pPr>
+      <w:r>
         <w:t>4. Press control + o to save</w:t>
       </w:r>
     </w:p>
     <w:p>
       <w:pPr>
         <w:pStyle w:val="ListParagraph"/>
-        <w:ind w:hanging="0"/>
-        <w:rPr/>
-      </w:pPr>
-      <w:r>
-        <w:rPr/>
-        <w:t>5. Press control + x to close the file.</w:t>
-      </w:r>
-    </w:p>
-    <w:p>
-      <w:pPr>
-        <w:pStyle w:val="ListParagraph"/>
-        <w:ind w:hanging="0"/>
-        <w:rPr/>
-      </w:pPr>
-      <w:r>
-        <w:rPr/>
-        <w:t xml:space="preserve">6. </w:t>
-      </w:r>
-      <w:r>
-        <w:rPr/>
-        <w:t>Kill the process that is currently running</w:t>
-      </w:r>
-    </w:p>
-    <w:p>
-      <w:pPr>
-        <w:pStyle w:val="ListParagraph"/>
-        <w:ind w:hanging="0"/>
-        <w:rPr/>
-      </w:pPr>
-      <w:r>
-        <w:rPr/>
-        <w:t>7. Type in ps aux | grep supplicant to find the process number to kill</w:t>
-      </w:r>
-    </w:p>
-    <w:p>
-      <w:pPr>
-        <w:pStyle w:val="ListParagraph"/>
-        <w:ind w:hanging="0"/>
-        <w:rPr/>
-      </w:pPr>
-      <w:r>
-        <w:rPr/>
+        <w:ind w:left="0"/>
+      </w:pPr>
+      <w:r>
+        <w:t xml:space="preserve">5. Press </w:t>
+      </w:r>
+      <w:r>
+        <w:t>control + x to close the file.</w:t>
+      </w:r>
+    </w:p>
+    <w:p>
+      <w:pPr>
+        <w:pStyle w:val="ListParagraph"/>
+        <w:ind w:left="0"/>
+      </w:pPr>
+      <w:r>
+        <w:t>6. Kill the process that is currently running</w:t>
+      </w:r>
+    </w:p>
+    <w:p>
+      <w:pPr>
+        <w:pStyle w:val="ListParagraph"/>
+        <w:ind w:left="0"/>
+      </w:pPr>
+      <w:r>
+        <w:t xml:space="preserve">7. Type in </w:t>
+      </w:r>
+      <w:proofErr w:type="spellStart"/>
+      <w:r>
+        <w:t>ps</w:t>
+      </w:r>
+      <w:proofErr w:type="spellEnd"/>
+      <w:r>
+        <w:t xml:space="preserve"> aux | grep supplicant to find the process number to kill</w:t>
+      </w:r>
+    </w:p>
+    <w:p>
+      <w:pPr>
+        <w:pStyle w:val="ListParagraph"/>
+        <w:ind w:left="0"/>
+      </w:pPr>
+      <w:r>
         <w:t>8. The number we would like to kill has something like this in the message</w:t>
       </w:r>
     </w:p>
     <w:p>
       <w:pPr>
         <w:pStyle w:val="ListParagraph"/>
-        <w:ind w:hanging="0"/>
-        <w:rPr/>
-      </w:pPr>
-      <w:r>
-        <w:rPr/>
+        <w:ind w:left="0"/>
+      </w:pPr>
+      <w:r>
         <w:t>9. type in Kill plus the number</w:t>
       </w:r>
     </w:p>
     <w:p>
       <w:pPr>
         <w:pStyle w:val="ListParagraph"/>
-        <w:ind w:hanging="0"/>
-        <w:rPr/>
-      </w:pPr>
-      <w:r>
-        <w:rPr/>
-        <w:t>10. type in</w:t>
-      </w:r>
-    </w:p>
-    <w:p>
-      <w:pPr>
-        <w:pStyle w:val="ListParagraph"/>
-        <w:ind w:hanging="0"/>
-        <w:rPr/>
-      </w:pPr>
-      <w:r>
-        <w:rPr/>
-      </w:r>
-    </w:p>
-    <w:p>
-      <w:pPr>
-        <w:pStyle w:val="ListParagraph"/>
-        <w:ind w:hanging="0"/>
+        <w:ind w:left="0"/>
+      </w:pPr>
+      <w:r>
+        <w:t>1</w:t>
+      </w:r>
+      <w:r>
+        <w:t>0. type in</w:t>
+      </w:r>
+    </w:p>
+    <w:p>
+      <w:pPr>
+        <w:pStyle w:val="ListParagraph"/>
+        <w:ind w:left="0"/>
+      </w:pPr>
+    </w:p>
+    <w:p>
+      <w:pPr>
+        <w:pStyle w:val="ListParagraph"/>
+        <w:ind w:left="0"/>
         <w:rPr>
           <w:highlight w:val="yellow"/>
         </w:rPr>
@@ -1066,45 +1466,43 @@
     <w:p>
       <w:pPr>
         <w:pStyle w:val="ListParagraph"/>
-        <w:ind w:hanging="0"/>
+        <w:ind w:left="0"/>
         <w:rPr>
           <w:highlight w:val="yellow"/>
         </w:rPr>
       </w:pPr>
-      <w:r>
+    </w:p>
+    <w:p>
+      <w:pPr>
+        <w:pStyle w:val="ListParagraph"/>
+        <w:ind w:left="0"/>
         <w:rPr>
           <w:highlight w:val="yellow"/>
         </w:rPr>
-      </w:r>
-    </w:p>
-    <w:p>
-      <w:pPr>
-        <w:pStyle w:val="ListParagraph"/>
-        <w:ind w:hanging="0"/>
-        <w:rPr/>
-      </w:pPr>
-      <w:r>
-        <w:rPr/>
-      </w:r>
-    </w:p>
-    <w:p>
-      <w:pPr>
-        <w:pStyle w:val="ListParagraph"/>
-        <w:ind w:hanging="0"/>
-        <w:rPr/>
-      </w:pPr>
-      <w:r>
-        <w:rPr/>
-      </w:r>
-    </w:p>
-    <w:p>
-      <w:pPr>
-        <w:pStyle w:val="ListParagraph"/>
-        <w:ind w:hanging="0"/>
-        <w:rPr/>
-      </w:pPr>
-      <w:r>
-        <w:rPr/>
+      </w:pPr>
+      <w:r>
+        <w:rPr>
+          <w:highlight w:val="yellow"/>
+        </w:rPr>
+        <w:t xml:space="preserve">Step </w:t>
+      </w:r>
+      <w:r>
+        <w:rPr>
+          <w:highlight w:val="yellow"/>
+        </w:rPr>
+        <w:t>6</w:t>
+      </w:r>
+      <w:r>
+        <w:rPr>
+          <w:highlight w:val="yellow"/>
+        </w:rPr>
+        <w:t xml:space="preserve">: </w:t>
+      </w:r>
+      <w:r>
+        <w:rPr>
+          <w:highlight w:val="yellow"/>
+        </w:rPr>
+        <w:t>Update, upgrade, and install the necessary connecting software</w:t>
       </w:r>
     </w:p>
     <w:p>
@@ -1112,42 +1510,471 @@
         <w:pStyle w:val="ListParagraph"/>
         <w:numPr>
           <w:ilvl w:val="0"/>
-          <w:numId w:val="0"/>
-        </w:numPr>
-        <w:ind w:left="1080" w:hanging="0"/>
-        <w:rPr/>
-      </w:pPr>
-      <w:r>
-        <w:rPr/>
+          <w:numId w:val="5"/>
+        </w:numPr>
+      </w:pPr>
+      <w:r>
+        <w:t>Go to the terminal</w:t>
+      </w:r>
+    </w:p>
+    <w:p>
+      <w:pPr>
+        <w:pStyle w:val="ListParagraph"/>
+        <w:numPr>
+          <w:ilvl w:val="0"/>
+          <w:numId w:val="5"/>
+        </w:numPr>
+      </w:pPr>
+      <w:r>
+        <w:t xml:space="preserve">Install </w:t>
+      </w:r>
+      <w:proofErr w:type="spellStart"/>
+      <w:r>
+        <w:t>ffmpeg</w:t>
+      </w:r>
+      <w:proofErr w:type="spellEnd"/>
+      <w:r>
+        <w:t xml:space="preserve"> (software that allows video streaming) by typing in: “</w:t>
+      </w:r>
+      <w:proofErr w:type="spellStart"/>
+      <w:r>
+        <w:t>sudo</w:t>
+      </w:r>
+      <w:proofErr w:type="spellEnd"/>
+      <w:r>
+        <w:t xml:space="preserve"> apt get install </w:t>
+      </w:r>
+      <w:proofErr w:type="spellStart"/>
+      <w:r>
+        <w:t>ffmpeg</w:t>
+      </w:r>
+      <w:proofErr w:type="spellEnd"/>
+      <w:r>
+        <w:t>”  and hit the enter key</w:t>
+      </w:r>
+    </w:p>
+    <w:p>
+      <w:pPr>
+        <w:pStyle w:val="ListParagraph"/>
+        <w:numPr>
+          <w:ilvl w:val="0"/>
+          <w:numId w:val="5"/>
+        </w:numPr>
+      </w:pPr>
+      <w:r>
+        <w:t>Install the update for the Noobs operating system by typing in: “</w:t>
+      </w:r>
+      <w:proofErr w:type="spellStart"/>
+      <w:r>
+        <w:t>sudo</w:t>
+      </w:r>
+      <w:proofErr w:type="spellEnd"/>
+      <w:r>
+        <w:t xml:space="preserve"> apt-get update” and hit the enter key</w:t>
+      </w:r>
+    </w:p>
+    <w:p>
+      <w:pPr>
+        <w:pStyle w:val="ListParagraph"/>
+        <w:numPr>
+          <w:ilvl w:val="0"/>
+          <w:numId w:val="5"/>
+        </w:numPr>
+      </w:pPr>
+      <w:r>
+        <w:t xml:space="preserve">Install the </w:t>
+      </w:r>
+      <w:r>
+        <w:t>upgrade</w:t>
+      </w:r>
+      <w:r>
+        <w:t xml:space="preserve"> for the Noobs operating system by typing in: “</w:t>
+      </w:r>
+      <w:proofErr w:type="spellStart"/>
+      <w:r>
+        <w:t>sudo</w:t>
+      </w:r>
+      <w:proofErr w:type="spellEnd"/>
+      <w:r>
+        <w:t xml:space="preserve"> apt-get up</w:t>
+      </w:r>
+      <w:r>
+        <w:t>grade</w:t>
+      </w:r>
+      <w:r>
+        <w:t>” and hit the enter key</w:t>
+      </w:r>
+      <w:r>
+        <w:t>. If there is</w:t>
+      </w:r>
+      <w:r>
+        <w:t xml:space="preserve"> a prompt to ask if you want to continue</w:t>
+      </w:r>
+      <w:r>
+        <w:t xml:space="preserve">, select yes. </w:t>
+      </w:r>
+      <w:r>
+        <w:t xml:space="preserve">There </w:t>
+      </w:r>
+      <w:proofErr w:type="gramStart"/>
+      <w:r>
+        <w:t>were</w:t>
+      </w:r>
+      <w:proofErr w:type="gramEnd"/>
+      <w:r>
+        <w:t xml:space="preserve"> be multiple preparing and unpacking. Some packages present a log of their changes, if a prompt appears asking if you want to quit, press q. (google </w:t>
+      </w:r>
+      <w:proofErr w:type="spellStart"/>
+      <w:r>
+        <w:t>linux</w:t>
+      </w:r>
+      <w:proofErr w:type="spellEnd"/>
+      <w:r>
+        <w:t xml:space="preserve"> change log, press q to quit for photo). An information window will show up saying that upgrade has been installed.</w:t>
+      </w:r>
+    </w:p>
+    <w:p>
+      <w:pPr>
+        <w:pStyle w:val="ListParagraph"/>
+        <w:numPr>
+          <w:ilvl w:val="0"/>
+          <w:numId w:val="5"/>
+        </w:numPr>
+      </w:pPr>
+      <w:r>
+        <w:t xml:space="preserve">To connect to the </w:t>
+      </w:r>
+      <w:proofErr w:type="gramStart"/>
+      <w:r>
+        <w:t>database</w:t>
+      </w:r>
+      <w:proofErr w:type="gramEnd"/>
+      <w:r>
+        <w:t xml:space="preserve"> you install a </w:t>
+      </w:r>
+      <w:proofErr w:type="spellStart"/>
+      <w:r>
+        <w:t>Mysql</w:t>
+      </w:r>
+      <w:proofErr w:type="spellEnd"/>
+      <w:r>
+        <w:t xml:space="preserve"> connector type: “</w:t>
+      </w:r>
+      <w:proofErr w:type="spellStart"/>
+      <w:r>
+        <w:t>sudo</w:t>
+      </w:r>
+      <w:proofErr w:type="spellEnd"/>
+      <w:r>
+        <w:t xml:space="preserve"> pip install </w:t>
+      </w:r>
+      <w:proofErr w:type="spellStart"/>
+      <w:r>
+        <w:t>mysql</w:t>
+      </w:r>
+      <w:proofErr w:type="spellEnd"/>
+      <w:r>
+        <w:t>-connector-python==8.0.11” and hit enter</w:t>
+      </w:r>
+    </w:p>
+    <w:p>
+      <w:pPr>
+        <w:pStyle w:val="ListParagraph"/>
+        <w:numPr>
+          <w:ilvl w:val="0"/>
+          <w:numId w:val="5"/>
+        </w:numPr>
+      </w:pPr>
+      <w:r>
+        <w:t xml:space="preserve">You want to download the </w:t>
+      </w:r>
+      <w:proofErr w:type="spellStart"/>
+      <w:r>
+        <w:t>virtualscope</w:t>
+      </w:r>
+      <w:proofErr w:type="spellEnd"/>
+      <w:r>
+        <w:t xml:space="preserve"> python file and saving it to your raspberry pi. To do this type: </w:t>
+      </w:r>
+      <w:r>
+        <w:t>“</w:t>
+      </w:r>
+      <w:proofErr w:type="spellStart"/>
+      <w:r>
+        <w:t>wget</w:t>
+      </w:r>
+      <w:proofErr w:type="spellEnd"/>
+      <w:r>
+        <w:t xml:space="preserve"> -O virtualscope.py </w:t>
+      </w:r>
+      <w:hyperlink r:id="rId15" w:history="1">
+        <w:r>
+          <w:rPr>
+            <w:rStyle w:val="Hyperlink"/>
+          </w:rPr>
+          <w:t>https://raw.githubusercontent.com/huntress13/TeamPuma-VirtualScope/master/Raspberry/virtualscope.py</w:t>
+        </w:r>
+      </w:hyperlink>
+      <w:r>
+        <w:t>” and press enter. you should get a message in the terminal that infers that the file virtualscope.py has been saved</w:t>
+      </w:r>
+    </w:p>
+    <w:p>
+      <w:pPr>
+        <w:pStyle w:val="ListParagraph"/>
+        <w:numPr>
+          <w:ilvl w:val="0"/>
+          <w:numId w:val="5"/>
+        </w:numPr>
+      </w:pPr>
+      <w:r>
+        <w:t>Type the letters “ls” to show what is in your files by command line. You should see the file you just downloaded virtualscope.py</w:t>
+      </w:r>
+    </w:p>
+    <w:p/>
+    <w:p>
+      <w:r>
+        <w:lastRenderedPageBreak/>
+        <w:t>Make sure that you are in home/pi/</w:t>
+      </w:r>
+      <w:proofErr w:type="spellStart"/>
+      <w:r>
+        <w:t>MicroscopeImages</w:t>
+      </w:r>
+      <w:proofErr w:type="spellEnd"/>
+      <w:r>
+        <w:t>/</w:t>
+      </w:r>
+    </w:p>
+    <w:p>
+      <w:pPr>
+        <w:pStyle w:val="ListParagraph"/>
+        <w:numPr>
+          <w:ilvl w:val="0"/>
+          <w:numId w:val="6"/>
+        </w:numPr>
+      </w:pPr>
+      <w:r>
+        <w:t>You want to create a folder to put in the streaming photos. To do this you need to make a folder. Make a new folder/directory by typing “</w:t>
+      </w:r>
+      <w:proofErr w:type="spellStart"/>
+      <w:r>
+        <w:t>mkdir</w:t>
+      </w:r>
+      <w:proofErr w:type="spellEnd"/>
+      <w:r>
         <w:t xml:space="preserve"> </w:t>
       </w:r>
+      <w:proofErr w:type="spellStart"/>
+      <w:r>
+        <w:t>MicroscopeImages</w:t>
+      </w:r>
+      <w:proofErr w:type="spellEnd"/>
+      <w:r>
+        <w:t>” and press enter.</w:t>
+      </w:r>
+    </w:p>
+    <w:p/>
+    <w:p>
+      <w:r>
+        <w:t>Get livestream to work</w:t>
+      </w:r>
+    </w:p>
+    <w:p>
+      <w:r>
+        <w:t>To run the python file type: “</w:t>
+      </w:r>
+      <w:proofErr w:type="spellStart"/>
+      <w:r>
+        <w:t>sudo</w:t>
+      </w:r>
+      <w:proofErr w:type="spellEnd"/>
+      <w:r>
+        <w:t xml:space="preserve"> python virtualscope.py </w:t>
+      </w:r>
+      <w:proofErr w:type="spellStart"/>
+      <w:r>
+        <w:rPr>
+          <w:color w:val="FF0000"/>
+        </w:rPr>
+        <w:t>microscopeName</w:t>
+      </w:r>
+      <w:proofErr w:type="spellEnd"/>
+      <w:r>
+        <w:t>” (</w:t>
+      </w:r>
+      <w:proofErr w:type="spellStart"/>
+      <w:r>
+        <w:t>microcscopeName</w:t>
+      </w:r>
+      <w:proofErr w:type="spellEnd"/>
+      <w:r>
+        <w:t xml:space="preserve"> is the name of your microscope. That is the only word in the command that should change.</w:t>
+      </w:r>
+      <w:r>
+        <w:t xml:space="preserve"> After you click enter, you should immediately be streaming and picture taking. To take a photo, the camera stops streaming, takes a photo, then goes back to stream.</w:t>
+      </w:r>
+    </w:p>
+    <w:p/>
+    <w:p>
+      <w:r>
+        <w:t>Put everything together:</w:t>
+      </w:r>
+    </w:p>
+    <w:p>
+      <w:pPr>
+        <w:pStyle w:val="ListParagraph"/>
+        <w:numPr>
+          <w:ilvl w:val="0"/>
+          <w:numId w:val="6"/>
+        </w:numPr>
+      </w:pPr>
+      <w:r>
+        <w:t>Turn on the microscope and put in a subject slide</w:t>
+      </w:r>
+    </w:p>
+    <w:p>
+      <w:pPr>
+        <w:pStyle w:val="ListParagraph"/>
+        <w:numPr>
+          <w:ilvl w:val="0"/>
+          <w:numId w:val="6"/>
+        </w:numPr>
+      </w:pPr>
+      <w:r>
+        <w:t>focus the slide</w:t>
+      </w:r>
+      <w:r>
+        <w:t xml:space="preserve"> to what you want</w:t>
+      </w:r>
+    </w:p>
+    <w:p>
+      <w:pPr>
+        <w:pStyle w:val="ListParagraph"/>
+        <w:numPr>
+          <w:ilvl w:val="0"/>
+          <w:numId w:val="6"/>
+        </w:numPr>
+      </w:pPr>
+      <w:r>
+        <w:t>Fit the hardware pieces to the camera</w:t>
+      </w:r>
+    </w:p>
+    <w:p>
+      <w:pPr>
+        <w:pStyle w:val="ListParagraph"/>
+        <w:numPr>
+          <w:ilvl w:val="0"/>
+          <w:numId w:val="6"/>
+        </w:numPr>
+      </w:pPr>
+      <w:r>
+        <w:t>Turn on the raspberry pi</w:t>
+      </w:r>
+    </w:p>
+    <w:p>
+      <w:pPr>
+        <w:pStyle w:val="ListParagraph"/>
+        <w:numPr>
+          <w:ilvl w:val="0"/>
+          <w:numId w:val="6"/>
+        </w:numPr>
+      </w:pPr>
+      <w:r>
+        <w:t xml:space="preserve">Mount the camera piece to the eyepiece. </w:t>
+      </w:r>
+    </w:p>
+    <w:p/>
+    <w:p>
+      <w:pPr>
+        <w:pStyle w:val="ListParagraph"/>
+        <w:ind w:left="0"/>
+      </w:pPr>
+    </w:p>
+    <w:p>
+      <w:pPr>
+        <w:pStyle w:val="ListParagraph"/>
+        <w:ind w:left="360"/>
+      </w:pPr>
+    </w:p>
+    <w:p>
+      <w:pPr>
+        <w:pStyle w:val="ListParagraph"/>
+        <w:ind w:left="360"/>
+      </w:pPr>
+    </w:p>
+    <w:p>
+      <w:pPr>
+        <w:pStyle w:val="ListParagraph"/>
+      </w:pPr>
+      <w:r>
+        <w:t xml:space="preserve"> </w:t>
+      </w:r>
     </w:p>
     <w:sectPr>
-      <w:headerReference w:type="default" r:id="rId10"/>
-      <w:type w:val="nextPage"/>
+      <w:headerReference w:type="default" r:id="rId16"/>
       <w:pgSz w:w="12240" w:h="15840"/>
-      <w:pgMar w:left="1440" w:right="1440" w:header="720" w:top="1440" w:footer="0" w:bottom="1440" w:gutter="0"/>
-      <w:pgNumType w:fmt="decimal"/>
-      <w:formProt w:val="false"/>
-      <w:textDirection w:val="lrTb"/>
-      <w:docGrid w:type="default" w:linePitch="360" w:charSpace="0"/>
+      <w:pgMar w:top="1440" w:right="1440" w:bottom="1440" w:left="1440" w:header="720" w:footer="0" w:gutter="0"/>
+      <w:cols w:space="720"/>
+      <w:formProt w:val="0"/>
+      <w:docGrid w:linePitch="360"/>
     </w:sectPr>
   </w:body>
 </w:document>
 </file>
 
+<file path=word/endnotes.xml><?xml version="1.0" encoding="utf-8"?>
+<w:endnotes xmlns:wpc="http://schemas.microsoft.com/office/word/2010/wordprocessingCanvas" xmlns:cx="http://schemas.microsoft.com/office/drawing/2014/chartex" xmlns:cx1="http://schemas.microsoft.com/office/drawing/2015/9/8/chartex" xmlns:cx2="http://schemas.microsoft.com/office/drawing/2015/10/21/chartex" xmlns:cx3="http://schemas.microsoft.com/office/drawing/2016/5/9/chartex" xmlns:cx4="http://schemas.microsoft.com/office/drawing/2016/5/10/chartex" xmlns:cx5="http://schemas.microsoft.com/office/drawing/2016/5/11/chartex" xmlns:cx6="http://schemas.microsoft.com/office/drawing/2016/5/12/chartex" xmlns:cx7="http://schemas.microsoft.com/office/drawing/2016/5/13/chartex" xmlns:cx8="http://schemas.microsoft.com/office/drawing/2016/5/14/chartex" xmlns:mc="http://schemas.openxmlformats.org/markup-compatibility/2006" xmlns:aink="http://schemas.microsoft.com/office/drawing/2016/ink" xmlns:am3d="http://schemas.microsoft.com/office/drawing/2017/model3d" xmlns:o="urn:schemas-microsoft-com:office:office" xmlns:r="http://schemas.openxmlformats.org/officeDocument/2006/relationships" xmlns:m="http://schemas.openxmlformats.org/officeDocument/2006/math" xmlns:v="urn:schemas-microsoft-com:vml" xmlns:wp14="http://schemas.microsoft.com/office/word/2010/wordprocessingDrawing" xmlns:wp="http://schemas.openxmlformats.org/drawingml/2006/wordprocessingDrawing" xmlns:w10="urn:schemas-microsoft-com:office:word" xmlns:w="http://schemas.openxmlformats.org/wordprocessingml/2006/main" xmlns:w14="http://schemas.microsoft.com/office/word/2010/wordml" xmlns:w15="http://schemas.microsoft.com/office/word/2012/wordml" xmlns:w16cid="http://schemas.microsoft.com/office/word/2016/wordml/cid" xmlns:w16se="http://schemas.microsoft.com/office/word/2015/wordml/symex" xmlns:wpg="http://schemas.microsoft.com/office/word/2010/wordprocessingGroup" xmlns:wpi="http://schemas.microsoft.com/office/word/2010/wordprocessingInk" xmlns:wne="http://schemas.microsoft.com/office/word/2006/wordml" xmlns:wps="http://schemas.microsoft.com/office/word/2010/wordprocessingShape" mc:Ignorable="w14 w15 w16se w16cid wp14">
+  <w:endnote w:type="separator" w:id="-1">
+    <w:p>
+      <w:r>
+        <w:separator/>
+      </w:r>
+    </w:p>
+  </w:endnote>
+  <w:endnote w:type="continuationSeparator" w:id="0">
+    <w:p>
+      <w:r>
+        <w:continuationSeparator/>
+      </w:r>
+    </w:p>
+  </w:endnote>
+</w:endnotes>
+</file>
+
+<file path=word/footnotes.xml><?xml version="1.0" encoding="utf-8"?>
+<w:footnotes xmlns:wpc="http://schemas.microsoft.com/office/word/2010/wordprocessingCanvas" xmlns:cx="http://schemas.microsoft.com/office/drawing/2014/chartex" xmlns:cx1="http://schemas.microsoft.com/office/drawing/2015/9/8/chartex" xmlns:cx2="http://schemas.microsoft.com/office/drawing/2015/10/21/chartex" xmlns:cx3="http://schemas.microsoft.com/office/drawing/2016/5/9/chartex" xmlns:cx4="http://schemas.microsoft.com/office/drawing/2016/5/10/chartex" xmlns:cx5="http://schemas.microsoft.com/office/drawing/2016/5/11/chartex" xmlns:cx6="http://schemas.microsoft.com/office/drawing/2016/5/12/chartex" xmlns:cx7="http://schemas.microsoft.com/office/drawing/2016/5/13/chartex" xmlns:cx8="http://schemas.microsoft.com/office/drawing/2016/5/14/chartex" xmlns:mc="http://schemas.openxmlformats.org/markup-compatibility/2006" xmlns:aink="http://schemas.microsoft.com/office/drawing/2016/ink" xmlns:am3d="http://schemas.microsoft.com/office/drawing/2017/model3d" xmlns:o="urn:schemas-microsoft-com:office:office" xmlns:r="http://schemas.openxmlformats.org/officeDocument/2006/relationships" xmlns:m="http://schemas.openxmlformats.org/officeDocument/2006/math" xmlns:v="urn:schemas-microsoft-com:vml" xmlns:wp14="http://schemas.microsoft.com/office/word/2010/wordprocessingDrawing" xmlns:wp="http://schemas.openxmlformats.org/drawingml/2006/wordprocessingDrawing" xmlns:w10="urn:schemas-microsoft-com:office:word" xmlns:w="http://schemas.openxmlformats.org/wordprocessingml/2006/main" xmlns:w14="http://schemas.microsoft.com/office/word/2010/wordml" xmlns:w15="http://schemas.microsoft.com/office/word/2012/wordml" xmlns:w16cid="http://schemas.microsoft.com/office/word/2016/wordml/cid" xmlns:w16se="http://schemas.microsoft.com/office/word/2015/wordml/symex" xmlns:wpg="http://schemas.microsoft.com/office/word/2010/wordprocessingGroup" xmlns:wpi="http://schemas.microsoft.com/office/word/2010/wordprocessingInk" xmlns:wne="http://schemas.microsoft.com/office/word/2006/wordml" xmlns:wps="http://schemas.microsoft.com/office/word/2010/wordprocessingShape" mc:Ignorable="w14 w15 w16se w16cid wp14">
+  <w:footnote w:type="separator" w:id="-1">
+    <w:p>
+      <w:r>
+        <w:separator/>
+      </w:r>
+    </w:p>
+  </w:footnote>
+  <w:footnote w:type="continuationSeparator" w:id="0">
+    <w:p>
+      <w:r>
+        <w:continuationSeparator/>
+      </w:r>
+    </w:p>
+  </w:footnote>
+</w:footnotes>
+</file>
+
 <file path=word/header1.xml><?xml version="1.0" encoding="utf-8"?>
-<w:hdr xmlns:o="urn:schemas-microsoft-com:office:office" xmlns:r="http://schemas.openxmlformats.org/officeDocument/2006/relationships" xmlns:v="urn:schemas-microsoft-com:vml" xmlns:w="http://schemas.openxmlformats.org/wordprocessingml/2006/main" xmlns:w10="urn:schemas-microsoft-com:office:word" xmlns:wp="http://schemas.openxmlformats.org/drawingml/2006/wordprocessingDrawing" xmlns:wps="http://schemas.microsoft.com/office/word/2010/wordprocessingShape" xmlns:wpg="http://schemas.microsoft.com/office/word/2010/wordprocessingGroup" xmlns:mc="http://schemas.openxmlformats.org/markup-compatibility/2006" xmlns:wp14="http://schemas.microsoft.com/office/word/2010/wordprocessingDrawing" xmlns:w14="http://schemas.microsoft.com/office/word/2010/wordml" mc:Ignorable="w14 wp14">
+<w:hdr xmlns:wpc="http://schemas.microsoft.com/office/word/2010/wordprocessingCanvas" xmlns:cx="http://schemas.microsoft.com/office/drawing/2014/chartex" xmlns:cx1="http://schemas.microsoft.com/office/drawing/2015/9/8/chartex" xmlns:cx2="http://schemas.microsoft.com/office/drawing/2015/10/21/chartex" xmlns:cx3="http://schemas.microsoft.com/office/drawing/2016/5/9/chartex" xmlns:cx4="http://schemas.microsoft.com/office/drawing/2016/5/10/chartex" xmlns:cx5="http://schemas.microsoft.com/office/drawing/2016/5/11/chartex" xmlns:cx6="http://schemas.microsoft.com/office/drawing/2016/5/12/chartex" xmlns:cx7="http://schemas.microsoft.com/office/drawing/2016/5/13/chartex" xmlns:cx8="http://schemas.microsoft.com/office/drawing/2016/5/14/chartex" xmlns:mc="http://schemas.openxmlformats.org/markup-compatibility/2006" xmlns:aink="http://schemas.microsoft.com/office/drawing/2016/ink" xmlns:am3d="http://schemas.microsoft.com/office/drawing/2017/model3d" xmlns:o="urn:schemas-microsoft-com:office:office" xmlns:r="http://schemas.openxmlformats.org/officeDocument/2006/relationships" xmlns:m="http://schemas.openxmlformats.org/officeDocument/2006/math" xmlns:v="urn:schemas-microsoft-com:vml" xmlns:wp14="http://schemas.microsoft.com/office/word/2010/wordprocessingDrawing" xmlns:wp="http://schemas.openxmlformats.org/drawingml/2006/wordprocessingDrawing" xmlns:w10="urn:schemas-microsoft-com:office:word" xmlns:w="http://schemas.openxmlformats.org/wordprocessingml/2006/main" xmlns:w14="http://schemas.microsoft.com/office/word/2010/wordml" xmlns:w15="http://schemas.microsoft.com/office/word/2012/wordml" xmlns:w16cid="http://schemas.microsoft.com/office/word/2016/wordml/cid" xmlns:w16se="http://schemas.microsoft.com/office/word/2015/wordml/symex" xmlns:wpg="http://schemas.microsoft.com/office/word/2010/wordprocessingGroup" xmlns:wpi="http://schemas.microsoft.com/office/word/2010/wordprocessingInk" xmlns:wne="http://schemas.microsoft.com/office/word/2006/wordml" xmlns:wps="http://schemas.microsoft.com/office/word/2010/wordprocessingShape" mc:Ignorable="w14 w15 w16se w16cid wp14">
   <w:p>
     <w:pPr>
       <w:pStyle w:val="Header"/>
-      <w:rPr/>
     </w:pPr>
     <w:r>
-      <w:rPr/>
       <w:t>Team Puma</w:t>
+    </w:r>
+    <w:r>
       <w:tab/>
       <w:t>VirtualScope</w:t>
+    </w:r>
+    <w:r>
       <w:tab/>
       <w:t>Version &lt;3.0&gt;</w:t>
     </w:r>
@@ -1155,25 +1982,24 @@
   <w:p>
     <w:pPr>
       <w:pStyle w:val="Header"/>
-      <w:rPr/>
     </w:pPr>
-    <w:r>
-      <w:rPr/>
-    </w:r>
   </w:p>
 </w:hdr>
 </file>
 
 <file path=word/numbering.xml><?xml version="1.0" encoding="utf-8"?>
-<w:numbering xmlns:w="http://schemas.openxmlformats.org/wordprocessingml/2006/main" xmlns:o="urn:schemas-microsoft-com:office:office" xmlns:r="http://schemas.openxmlformats.org/officeDocument/2006/relationships" xmlns:v="urn:schemas-microsoft-com:vml">
-  <w:abstractNum w:abstractNumId="1">
+<w:numbering xmlns:wpc="http://schemas.microsoft.com/office/word/2010/wordprocessingCanvas" xmlns:cx="http://schemas.microsoft.com/office/drawing/2014/chartex" xmlns:cx1="http://schemas.microsoft.com/office/drawing/2015/9/8/chartex" xmlns:cx2="http://schemas.microsoft.com/office/drawing/2015/10/21/chartex" xmlns:cx3="http://schemas.microsoft.com/office/drawing/2016/5/9/chartex" xmlns:cx4="http://schemas.microsoft.com/office/drawing/2016/5/10/chartex" xmlns:cx5="http://schemas.microsoft.com/office/drawing/2016/5/11/chartex" xmlns:cx6="http://schemas.microsoft.com/office/drawing/2016/5/12/chartex" xmlns:cx7="http://schemas.microsoft.com/office/drawing/2016/5/13/chartex" xmlns:cx8="http://schemas.microsoft.com/office/drawing/2016/5/14/chartex" xmlns:mc="http://schemas.openxmlformats.org/markup-compatibility/2006" xmlns:aink="http://schemas.microsoft.com/office/drawing/2016/ink" xmlns:am3d="http://schemas.microsoft.com/office/drawing/2017/model3d" xmlns:o="urn:schemas-microsoft-com:office:office" xmlns:r="http://schemas.openxmlformats.org/officeDocument/2006/relationships" xmlns:m="http://schemas.openxmlformats.org/officeDocument/2006/math" xmlns:v="urn:schemas-microsoft-com:vml" xmlns:wp14="http://schemas.microsoft.com/office/word/2010/wordprocessingDrawing" xmlns:wp="http://schemas.openxmlformats.org/drawingml/2006/wordprocessingDrawing" xmlns:w10="urn:schemas-microsoft-com:office:word" xmlns:w="http://schemas.openxmlformats.org/wordprocessingml/2006/main" xmlns:w14="http://schemas.microsoft.com/office/word/2010/wordml" xmlns:w15="http://schemas.microsoft.com/office/word/2012/wordml" xmlns:w16cid="http://schemas.microsoft.com/office/word/2016/wordml/cid" xmlns:w16se="http://schemas.microsoft.com/office/word/2015/wordml/symex" xmlns:wpg="http://schemas.microsoft.com/office/word/2010/wordprocessingGroup" xmlns:wpi="http://schemas.microsoft.com/office/word/2010/wordprocessingInk" xmlns:wne="http://schemas.microsoft.com/office/word/2006/wordml" xmlns:wps="http://schemas.microsoft.com/office/word/2010/wordprocessingShape" mc:Ignorable="w14 w15 w16se w16cid wp14">
+  <w:abstractNum w:abstractNumId="0" w15:restartNumberingAfterBreak="0">
+    <w:nsid w:val="03B574CE"/>
+    <w:multiLevelType w:val="multilevel"/>
+    <w:tmpl w:val="8468F47E"/>
     <w:lvl w:ilvl="0">
       <w:start w:val="1"/>
       <w:numFmt w:val="decimal"/>
       <w:lvlText w:val="%1."/>
       <w:lvlJc w:val="left"/>
       <w:pPr>
-        <w:ind w:left="720" w:hanging="360"/>
+        <w:ind w:left="360" w:hanging="360"/>
       </w:pPr>
     </w:lvl>
     <w:lvl w:ilvl="1">
@@ -1182,7 +2008,7 @@
       <w:lvlText w:val="%2."/>
       <w:lvlJc w:val="left"/>
       <w:pPr>
-        <w:ind w:left="1440" w:hanging="360"/>
+        <w:ind w:left="1080" w:hanging="360"/>
       </w:pPr>
     </w:lvl>
     <w:lvl w:ilvl="2">
@@ -1191,7 +2017,7 @@
       <w:lvlText w:val="%3."/>
       <w:lvlJc w:val="right"/>
       <w:pPr>
-        <w:ind w:left="2160" w:hanging="180"/>
+        <w:ind w:left="1800" w:hanging="180"/>
       </w:pPr>
     </w:lvl>
     <w:lvl w:ilvl="3">
@@ -1200,7 +2026,7 @@
       <w:lvlText w:val="%4."/>
       <w:lvlJc w:val="left"/>
       <w:pPr>
-        <w:ind w:left="2880" w:hanging="360"/>
+        <w:ind w:left="2520" w:hanging="360"/>
       </w:pPr>
     </w:lvl>
     <w:lvl w:ilvl="4">
@@ -1209,7 +2035,7 @@
       <w:lvlText w:val="%5."/>
       <w:lvlJc w:val="left"/>
       <w:pPr>
-        <w:ind w:left="3600" w:hanging="360"/>
+        <w:ind w:left="3240" w:hanging="360"/>
       </w:pPr>
     </w:lvl>
     <w:lvl w:ilvl="5">
@@ -1218,7 +2044,7 @@
       <w:lvlText w:val="%6."/>
       <w:lvlJc w:val="right"/>
       <w:pPr>
-        <w:ind w:left="4320" w:hanging="180"/>
+        <w:ind w:left="3960" w:hanging="180"/>
       </w:pPr>
     </w:lvl>
     <w:lvl w:ilvl="6">
@@ -1227,7 +2053,7 @@
       <w:lvlText w:val="%7."/>
       <w:lvlJc w:val="left"/>
       <w:pPr>
-        <w:ind w:left="5040" w:hanging="360"/>
+        <w:ind w:left="4680" w:hanging="360"/>
       </w:pPr>
     </w:lvl>
     <w:lvl w:ilvl="7">
@@ -1236,7 +2062,7 @@
       <w:lvlText w:val="%8."/>
       <w:lvlJc w:val="left"/>
       <w:pPr>
-        <w:ind w:left="5760" w:hanging="360"/>
+        <w:ind w:left="5400" w:hanging="360"/>
       </w:pPr>
     </w:lvl>
     <w:lvl w:ilvl="8">
@@ -1245,18 +2071,116 @@
       <w:lvlText w:val="%9."/>
       <w:lvlJc w:val="right"/>
       <w:pPr>
-        <w:ind w:left="6480" w:hanging="180"/>
+        <w:ind w:left="6120" w:hanging="180"/>
       </w:pPr>
     </w:lvl>
   </w:abstractNum>
-  <w:abstractNum w:abstractNumId="2">
+  <w:abstractNum w:abstractNumId="1" w15:restartNumberingAfterBreak="0">
+    <w:nsid w:val="19102177"/>
+    <w:multiLevelType w:val="multilevel"/>
+    <w:tmpl w:val="05AAC8C0"/>
+    <w:lvl w:ilvl="0">
+      <w:start w:val="1"/>
+      <w:numFmt w:val="none"/>
+      <w:suff w:val="nothing"/>
+      <w:lvlText w:val=""/>
+      <w:lvlJc w:val="left"/>
+      <w:pPr>
+        <w:ind w:left="0" w:firstLine="0"/>
+      </w:pPr>
+    </w:lvl>
+    <w:lvl w:ilvl="1">
+      <w:start w:val="1"/>
+      <w:numFmt w:val="none"/>
+      <w:suff w:val="nothing"/>
+      <w:lvlText w:val=""/>
+      <w:lvlJc w:val="left"/>
+      <w:pPr>
+        <w:ind w:left="0" w:firstLine="0"/>
+      </w:pPr>
+    </w:lvl>
+    <w:lvl w:ilvl="2">
+      <w:start w:val="1"/>
+      <w:numFmt w:val="none"/>
+      <w:suff w:val="nothing"/>
+      <w:lvlText w:val=""/>
+      <w:lvlJc w:val="left"/>
+      <w:pPr>
+        <w:ind w:left="0" w:firstLine="0"/>
+      </w:pPr>
+    </w:lvl>
+    <w:lvl w:ilvl="3">
+      <w:start w:val="1"/>
+      <w:numFmt w:val="none"/>
+      <w:suff w:val="nothing"/>
+      <w:lvlText w:val=""/>
+      <w:lvlJc w:val="left"/>
+      <w:pPr>
+        <w:ind w:left="0" w:firstLine="0"/>
+      </w:pPr>
+    </w:lvl>
+    <w:lvl w:ilvl="4">
+      <w:start w:val="1"/>
+      <w:numFmt w:val="none"/>
+      <w:suff w:val="nothing"/>
+      <w:lvlText w:val=""/>
+      <w:lvlJc w:val="left"/>
+      <w:pPr>
+        <w:ind w:left="0" w:firstLine="0"/>
+      </w:pPr>
+    </w:lvl>
+    <w:lvl w:ilvl="5">
+      <w:start w:val="1"/>
+      <w:numFmt w:val="none"/>
+      <w:suff w:val="nothing"/>
+      <w:lvlText w:val=""/>
+      <w:lvlJc w:val="left"/>
+      <w:pPr>
+        <w:ind w:left="0" w:firstLine="0"/>
+      </w:pPr>
+    </w:lvl>
+    <w:lvl w:ilvl="6">
+      <w:start w:val="1"/>
+      <w:numFmt w:val="none"/>
+      <w:suff w:val="nothing"/>
+      <w:lvlText w:val=""/>
+      <w:lvlJc w:val="left"/>
+      <w:pPr>
+        <w:ind w:left="0" w:firstLine="0"/>
+      </w:pPr>
+    </w:lvl>
+    <w:lvl w:ilvl="7">
+      <w:start w:val="1"/>
+      <w:numFmt w:val="none"/>
+      <w:suff w:val="nothing"/>
+      <w:lvlText w:val=""/>
+      <w:lvlJc w:val="left"/>
+      <w:pPr>
+        <w:ind w:left="0" w:firstLine="0"/>
+      </w:pPr>
+    </w:lvl>
+    <w:lvl w:ilvl="8">
+      <w:start w:val="1"/>
+      <w:numFmt w:val="none"/>
+      <w:suff w:val="nothing"/>
+      <w:lvlText w:val=""/>
+      <w:lvlJc w:val="left"/>
+      <w:pPr>
+        <w:ind w:left="0" w:firstLine="0"/>
+      </w:pPr>
+    </w:lvl>
+  </w:abstractNum>
+  <w:abstractNum w:abstractNumId="2" w15:restartNumberingAfterBreak="0">
+    <w:nsid w:val="19871402"/>
+    <w:multiLevelType w:val="multilevel"/>
+    <w:tmpl w:val="7B2825C2"/>
     <w:lvl w:ilvl="0">
       <w:start w:val="1"/>
       <w:numFmt w:val="decimal"/>
       <w:lvlText w:val="%1."/>
       <w:lvlJc w:val="left"/>
       <w:pPr>
-        <w:ind w:left="360" w:hanging="360"/>
+        <w:ind w:left="720" w:hanging="360"/>
       </w:pPr>
     </w:lvl>
     <w:lvl w:ilvl="1">
@@ -1265,7 +2189,7 @@
       <w:lvlText w:val="%2."/>
       <w:lvlJc w:val="left"/>
       <w:pPr>
-        <w:ind w:left="1080" w:hanging="360"/>
+        <w:ind w:left="1440" w:hanging="360"/>
       </w:pPr>
     </w:lvl>
     <w:lvl w:ilvl="2">
@@ -1274,7 +2198,7 @@
       <w:lvlText w:val="%3."/>
       <w:lvlJc w:val="right"/>
       <w:pPr>
-        <w:ind w:left="1800" w:hanging="180"/>
+        <w:ind w:left="2160" w:hanging="180"/>
       </w:pPr>
     </w:lvl>
     <w:lvl w:ilvl="3">
@@ -1283,7 +2207,7 @@
       <w:lvlText w:val="%4."/>
       <w:lvlJc w:val="left"/>
       <w:pPr>
-        <w:ind w:left="2520" w:hanging="360"/>
+        <w:ind w:left="2880" w:hanging="360"/>
       </w:pPr>
     </w:lvl>
     <w:lvl w:ilvl="4">
@@ -1292,7 +2216,7 @@
       <w:lvlText w:val="%5."/>
       <w:lvlJc w:val="left"/>
       <w:pPr>
-        <w:ind w:left="3240" w:hanging="360"/>
+        <w:ind w:left="3600" w:hanging="360"/>
       </w:pPr>
     </w:lvl>
     <w:lvl w:ilvl="5">
@@ -1301,7 +2225,7 @@
       <w:lvlText w:val="%6."/>
       <w:lvlJc w:val="right"/>
       <w:pPr>
-        <w:ind w:left="3960" w:hanging="180"/>
+        <w:ind w:left="4320" w:hanging="180"/>
       </w:pPr>
     </w:lvl>
     <w:lvl w:ilvl="6">
@@ -1310,7 +2234,7 @@
       <w:lvlText w:val="%7."/>
       <w:lvlJc w:val="left"/>
       <w:pPr>
-        <w:ind w:left="4680" w:hanging="360"/>
+        <w:ind w:left="5040" w:hanging="360"/>
       </w:pPr>
     </w:lvl>
     <w:lvl w:ilvl="7">
@@ -1319,7 +2243,7 @@
       <w:lvlText w:val="%8."/>
       <w:lvlJc w:val="left"/>
       <w:pPr>
-        <w:ind w:left="5400" w:hanging="360"/>
+        <w:ind w:left="5760" w:hanging="360"/>
       </w:pPr>
     </w:lvl>
     <w:lvl w:ilvl="8">
@@ -1328,11 +2252,14 @@
       <w:lvlText w:val="%9."/>
       <w:lvlJc w:val="right"/>
       <w:pPr>
-        <w:ind w:left="6120" w:hanging="180"/>
+        <w:ind w:left="6480" w:hanging="180"/>
       </w:pPr>
     </w:lvl>
   </w:abstractNum>
-  <w:abstractNum w:abstractNumId="3">
+  <w:abstractNum w:abstractNumId="3" w15:restartNumberingAfterBreak="0">
+    <w:nsid w:val="1B5B1697"/>
+    <w:multiLevelType w:val="multilevel"/>
+    <w:tmpl w:val="85FCA7BA"/>
     <w:lvl w:ilvl="0">
       <w:start w:val="1"/>
       <w:numFmt w:val="decimal"/>
@@ -1415,138 +2342,252 @@
       </w:pPr>
     </w:lvl>
   </w:abstractNum>
-  <w:abstractNum w:abstractNumId="4">
-    <w:lvl w:ilvl="0">
-      <w:start w:val="1"/>
-      <w:numFmt w:val="none"/>
-      <w:suff w:val="nothing"/>
-      <w:lvlText w:val=""/>
-      <w:lvlJc w:val="left"/>
-      <w:pPr>
-        <w:ind w:left="0" w:hanging="0"/>
-      </w:pPr>
-    </w:lvl>
-    <w:lvl w:ilvl="1">
-      <w:start w:val="1"/>
-      <w:numFmt w:val="none"/>
-      <w:suff w:val="nothing"/>
-      <w:lvlText w:val=""/>
-      <w:lvlJc w:val="left"/>
-      <w:pPr>
-        <w:ind w:left="0" w:hanging="0"/>
-      </w:pPr>
-    </w:lvl>
-    <w:lvl w:ilvl="2">
-      <w:start w:val="1"/>
-      <w:numFmt w:val="none"/>
-      <w:suff w:val="nothing"/>
-      <w:lvlText w:val=""/>
-      <w:lvlJc w:val="left"/>
-      <w:pPr>
-        <w:ind w:left="0" w:hanging="0"/>
-      </w:pPr>
-    </w:lvl>
-    <w:lvl w:ilvl="3">
-      <w:start w:val="1"/>
-      <w:numFmt w:val="none"/>
-      <w:suff w:val="nothing"/>
-      <w:lvlText w:val=""/>
-      <w:lvlJc w:val="left"/>
-      <w:pPr>
-        <w:ind w:left="0" w:hanging="0"/>
-      </w:pPr>
-    </w:lvl>
-    <w:lvl w:ilvl="4">
-      <w:start w:val="1"/>
-      <w:numFmt w:val="none"/>
-      <w:suff w:val="nothing"/>
-      <w:lvlText w:val=""/>
-      <w:lvlJc w:val="left"/>
-      <w:pPr>
-        <w:ind w:left="0" w:hanging="0"/>
-      </w:pPr>
-    </w:lvl>
-    <w:lvl w:ilvl="5">
-      <w:start w:val="1"/>
-      <w:numFmt w:val="none"/>
-      <w:suff w:val="nothing"/>
-      <w:lvlText w:val=""/>
-      <w:lvlJc w:val="left"/>
-      <w:pPr>
-        <w:ind w:left="0" w:hanging="0"/>
-      </w:pPr>
-    </w:lvl>
-    <w:lvl w:ilvl="6">
-      <w:start w:val="1"/>
-      <w:numFmt w:val="none"/>
-      <w:suff w:val="nothing"/>
-      <w:lvlText w:val=""/>
-      <w:lvlJc w:val="left"/>
-      <w:pPr>
-        <w:ind w:left="0" w:hanging="0"/>
-      </w:pPr>
-    </w:lvl>
-    <w:lvl w:ilvl="7">
-      <w:start w:val="1"/>
-      <w:numFmt w:val="none"/>
-      <w:suff w:val="nothing"/>
-      <w:lvlText w:val=""/>
-      <w:lvlJc w:val="left"/>
-      <w:pPr>
-        <w:ind w:left="0" w:hanging="0"/>
-      </w:pPr>
-    </w:lvl>
-    <w:lvl w:ilvl="8">
-      <w:start w:val="1"/>
-      <w:numFmt w:val="none"/>
-      <w:suff w:val="nothing"/>
-      <w:lvlText w:val=""/>
-      <w:lvlJc w:val="left"/>
-      <w:pPr>
-        <w:ind w:left="0" w:hanging="0"/>
-      </w:pPr>
+  <w:abstractNum w:abstractNumId="4" w15:restartNumberingAfterBreak="0">
+    <w:nsid w:val="51AA2CF6"/>
+    <w:multiLevelType w:val="hybridMultilevel"/>
+    <w:tmpl w:val="E3E66FB0"/>
+    <w:lvl w:ilvl="0" w:tplc="04090011">
+      <w:start w:val="1"/>
+      <w:numFmt w:val="decimal"/>
+      <w:lvlText w:val="%1)"/>
+      <w:lvlJc w:val="left"/>
+      <w:pPr>
+        <w:ind w:left="360" w:hanging="360"/>
+      </w:pPr>
+      <w:rPr>
+        <w:rFonts w:hint="default"/>
+      </w:rPr>
+    </w:lvl>
+    <w:lvl w:ilvl="1" w:tplc="04090019" w:tentative="1">
+      <w:start w:val="1"/>
+      <w:numFmt w:val="lowerLetter"/>
+      <w:lvlText w:val="%2."/>
+      <w:lvlJc w:val="left"/>
+      <w:pPr>
+        <w:ind w:left="1080" w:hanging="360"/>
+      </w:pPr>
+    </w:lvl>
+    <w:lvl w:ilvl="2" w:tplc="0409001B" w:tentative="1">
+      <w:start w:val="1"/>
+      <w:numFmt w:val="lowerRoman"/>
+      <w:lvlText w:val="%3."/>
+      <w:lvlJc w:val="right"/>
+      <w:pPr>
+        <w:ind w:left="1800" w:hanging="180"/>
+      </w:pPr>
+    </w:lvl>
+    <w:lvl w:ilvl="3" w:tplc="0409000F" w:tentative="1">
+      <w:start w:val="1"/>
+      <w:numFmt w:val="decimal"/>
+      <w:lvlText w:val="%4."/>
+      <w:lvlJc w:val="left"/>
+      <w:pPr>
+        <w:ind w:left="2520" w:hanging="360"/>
+      </w:pPr>
+    </w:lvl>
+    <w:lvl w:ilvl="4" w:tplc="04090019" w:tentative="1">
+      <w:start w:val="1"/>
+      <w:numFmt w:val="lowerLetter"/>
+      <w:lvlText w:val="%5."/>
+      <w:lvlJc w:val="left"/>
+      <w:pPr>
+        <w:ind w:left="3240" w:hanging="360"/>
+      </w:pPr>
+    </w:lvl>
+    <w:lvl w:ilvl="5" w:tplc="0409001B" w:tentative="1">
+      <w:start w:val="1"/>
+      <w:numFmt w:val="lowerRoman"/>
+      <w:lvlText w:val="%6."/>
+      <w:lvlJc w:val="right"/>
+      <w:pPr>
+        <w:ind w:left="3960" w:hanging="180"/>
+      </w:pPr>
+    </w:lvl>
+    <w:lvl w:ilvl="6" w:tplc="0409000F" w:tentative="1">
+      <w:start w:val="1"/>
+      <w:numFmt w:val="decimal"/>
+      <w:lvlText w:val="%7."/>
+      <w:lvlJc w:val="left"/>
+      <w:pPr>
+        <w:ind w:left="4680" w:hanging="360"/>
+      </w:pPr>
+    </w:lvl>
+    <w:lvl w:ilvl="7" w:tplc="04090019" w:tentative="1">
+      <w:start w:val="1"/>
+      <w:numFmt w:val="lowerLetter"/>
+      <w:lvlText w:val="%8."/>
+      <w:lvlJc w:val="left"/>
+      <w:pPr>
+        <w:ind w:left="5400" w:hanging="360"/>
+      </w:pPr>
+    </w:lvl>
+    <w:lvl w:ilvl="8" w:tplc="0409001B" w:tentative="1">
+      <w:start w:val="1"/>
+      <w:numFmt w:val="lowerRoman"/>
+      <w:lvlText w:val="%9."/>
+      <w:lvlJc w:val="right"/>
+      <w:pPr>
+        <w:ind w:left="6120" w:hanging="180"/>
+      </w:pPr>
+    </w:lvl>
+  </w:abstractNum>
+  <w:abstractNum w:abstractNumId="5" w15:restartNumberingAfterBreak="0">
+    <w:nsid w:val="7B82026D"/>
+    <w:multiLevelType w:val="hybridMultilevel"/>
+    <w:tmpl w:val="D29646E2"/>
+    <w:lvl w:ilvl="0" w:tplc="04090001">
+      <w:start w:val="1"/>
+      <w:numFmt w:val="bullet"/>
+      <w:lvlText w:val=""/>
+      <w:lvlJc w:val="left"/>
+      <w:pPr>
+        <w:ind w:left="720" w:hanging="360"/>
+      </w:pPr>
+      <w:rPr>
+        <w:rFonts w:ascii="Symbol" w:hAnsi="Symbol" w:hint="default"/>
+      </w:rPr>
+    </w:lvl>
+    <w:lvl w:ilvl="1" w:tplc="04090003" w:tentative="1">
+      <w:start w:val="1"/>
+      <w:numFmt w:val="bullet"/>
+      <w:lvlText w:val="o"/>
+      <w:lvlJc w:val="left"/>
+      <w:pPr>
+        <w:ind w:left="1440" w:hanging="360"/>
+      </w:pPr>
+      <w:rPr>
+        <w:rFonts w:ascii="Courier New" w:hAnsi="Courier New" w:cs="Courier New" w:hint="default"/>
+      </w:rPr>
+    </w:lvl>
+    <w:lvl w:ilvl="2" w:tplc="04090005" w:tentative="1">
+      <w:start w:val="1"/>
+      <w:numFmt w:val="bullet"/>
+      <w:lvlText w:val=""/>
+      <w:lvlJc w:val="left"/>
+      <w:pPr>
+        <w:ind w:left="2160" w:hanging="360"/>
+      </w:pPr>
+      <w:rPr>
+        <w:rFonts w:ascii="Wingdings" w:hAnsi="Wingdings" w:hint="default"/>
+      </w:rPr>
+    </w:lvl>
+    <w:lvl w:ilvl="3" w:tplc="04090001" w:tentative="1">
+      <w:start w:val="1"/>
+      <w:numFmt w:val="bullet"/>
+      <w:lvlText w:val=""/>
+      <w:lvlJc w:val="left"/>
+      <w:pPr>
+        <w:ind w:left="2880" w:hanging="360"/>
+      </w:pPr>
+      <w:rPr>
+        <w:rFonts w:ascii="Symbol" w:hAnsi="Symbol" w:hint="default"/>
+      </w:rPr>
+    </w:lvl>
+    <w:lvl w:ilvl="4" w:tplc="04090003" w:tentative="1">
+      <w:start w:val="1"/>
+      <w:numFmt w:val="bullet"/>
+      <w:lvlText w:val="o"/>
+      <w:lvlJc w:val="left"/>
+      <w:pPr>
+        <w:ind w:left="3600" w:hanging="360"/>
+      </w:pPr>
+      <w:rPr>
+        <w:rFonts w:ascii="Courier New" w:hAnsi="Courier New" w:cs="Courier New" w:hint="default"/>
+      </w:rPr>
+    </w:lvl>
+    <w:lvl w:ilvl="5" w:tplc="04090005" w:tentative="1">
+      <w:start w:val="1"/>
+      <w:numFmt w:val="bullet"/>
+      <w:lvlText w:val=""/>
+      <w:lvlJc w:val="left"/>
+      <w:pPr>
+        <w:ind w:left="4320" w:hanging="360"/>
+      </w:pPr>
+      <w:rPr>
+        <w:rFonts w:ascii="Wingdings" w:hAnsi="Wingdings" w:hint="default"/>
+      </w:rPr>
+    </w:lvl>
+    <w:lvl w:ilvl="6" w:tplc="04090001" w:tentative="1">
+      <w:start w:val="1"/>
+      <w:numFmt w:val="bullet"/>
+      <w:lvlText w:val=""/>
+      <w:lvlJc w:val="left"/>
+      <w:pPr>
+        <w:ind w:left="5040" w:hanging="360"/>
+      </w:pPr>
+      <w:rPr>
+        <w:rFonts w:ascii="Symbol" w:hAnsi="Symbol" w:hint="default"/>
+      </w:rPr>
+    </w:lvl>
+    <w:lvl w:ilvl="7" w:tplc="04090003" w:tentative="1">
+      <w:start w:val="1"/>
+      <w:numFmt w:val="bullet"/>
+      <w:lvlText w:val="o"/>
+      <w:lvlJc w:val="left"/>
+      <w:pPr>
+        <w:ind w:left="5760" w:hanging="360"/>
+      </w:pPr>
+      <w:rPr>
+        <w:rFonts w:ascii="Courier New" w:hAnsi="Courier New" w:cs="Courier New" w:hint="default"/>
+      </w:rPr>
+    </w:lvl>
+    <w:lvl w:ilvl="8" w:tplc="04090005" w:tentative="1">
+      <w:start w:val="1"/>
+      <w:numFmt w:val="bullet"/>
+      <w:lvlText w:val=""/>
+      <w:lvlJc w:val="left"/>
+      <w:pPr>
+        <w:ind w:left="6480" w:hanging="360"/>
+      </w:pPr>
+      <w:rPr>
+        <w:rFonts w:ascii="Wingdings" w:hAnsi="Wingdings" w:hint="default"/>
+      </w:rPr>
     </w:lvl>
   </w:abstractNum>
   <w:num w:numId="1">
-    <w:abstractNumId w:val="1"/>
+    <w:abstractNumId w:val="2"/>
   </w:num>
   <w:num w:numId="2">
-    <w:abstractNumId w:val="2"/>
+    <w:abstractNumId w:val="0"/>
   </w:num>
   <w:num w:numId="3">
     <w:abstractNumId w:val="3"/>
   </w:num>
   <w:num w:numId="4">
+    <w:abstractNumId w:val="1"/>
+  </w:num>
+  <w:num w:numId="5">
     <w:abstractNumId w:val="4"/>
+  </w:num>
+  <w:num w:numId="6">
+    <w:abstractNumId w:val="5"/>
   </w:num>
 </w:numbering>
 </file>
 
 <file path=word/styles.xml><?xml version="1.0" encoding="utf-8"?>
-<w:styles xmlns:w="http://schemas.openxmlformats.org/wordprocessingml/2006/main" xmlns:w14="http://schemas.microsoft.com/office/word/2010/wordml" xmlns:mc="http://schemas.openxmlformats.org/markup-compatibility/2006" mc:Ignorable="w14">
+<w:styles xmlns:mc="http://schemas.openxmlformats.org/markup-compatibility/2006" xmlns:r="http://schemas.openxmlformats.org/officeDocument/2006/relationships" xmlns:w="http://schemas.openxmlformats.org/wordprocessingml/2006/main" xmlns:w14="http://schemas.microsoft.com/office/word/2010/wordml" xmlns:w15="http://schemas.microsoft.com/office/word/2012/wordml" xmlns:w16cid="http://schemas.microsoft.com/office/word/2016/wordml/cid" xmlns:w16se="http://schemas.microsoft.com/office/word/2015/wordml/symex" mc:Ignorable="w14 w15 w16se w16cid">
   <w:docDefaults>
     <w:rPrDefault>
       <w:rPr>
-        <w:rFonts w:ascii="Calibri" w:hAnsi="Calibri" w:eastAsia="Times New Roman" w:cs="" w:asciiTheme="minorHAnsi" w:cstheme="minorBidi" w:hAnsiTheme="minorHAnsi"/>
+        <w:rFonts w:asciiTheme="minorHAnsi" w:eastAsia="Times New Roman" w:hAnsiTheme="minorHAnsi" w:cstheme="minorBidi"/>
         <w:szCs w:val="22"/>
         <w:lang w:val="en-US" w:eastAsia="en-US" w:bidi="ar-SA"/>
       </w:rPr>
     </w:rPrDefault>
-    <w:pPrDefault>
-      <w:pPr/>
-    </w:pPrDefault>
+    <w:pPrDefault/>
   </w:docDefaults>
   <w:latentStyles w:defLockedState="0" w:defUIPriority="99" w:defSemiHidden="0" w:defUnhideWhenUsed="0" w:defQFormat="0" w:count="375">
     <w:lsdException w:name="Normal" w:uiPriority="0" w:qFormat="1"/>
     <w:lsdException w:name="heading 1" w:uiPriority="0" w:qFormat="1"/>
-    <w:lsdException w:name="heading 2" w:uiPriority="9" w:semiHidden="1" w:unhideWhenUsed="1" w:qFormat="1"/>
-    <w:lsdException w:name="heading 3" w:uiPriority="0" w:semiHidden="1" w:unhideWhenUsed="1" w:qFormat="1"/>
-    <w:lsdException w:name="heading 4" w:uiPriority="9" w:semiHidden="1" w:unhideWhenUsed="1" w:qFormat="1"/>
-    <w:lsdException w:name="heading 5" w:uiPriority="9" w:semiHidden="1" w:unhideWhenUsed="1" w:qFormat="1"/>
-    <w:lsdException w:name="heading 6" w:uiPriority="9" w:semiHidden="1" w:unhideWhenUsed="1" w:qFormat="1"/>
-    <w:lsdException w:name="heading 7" w:uiPriority="9" w:semiHidden="1" w:unhideWhenUsed="1" w:qFormat="1"/>
-    <w:lsdException w:name="heading 8" w:uiPriority="9" w:semiHidden="1" w:unhideWhenUsed="1" w:qFormat="1"/>
-    <w:lsdException w:name="heading 9" w:uiPriority="9" w:semiHidden="1" w:unhideWhenUsed="1" w:qFormat="1"/>
+    <w:lsdException w:name="heading 2" w:semiHidden="1" w:uiPriority="9" w:unhideWhenUsed="1" w:qFormat="1"/>
+    <w:lsdException w:name="heading 3" w:semiHidden="1" w:uiPriority="0" w:unhideWhenUsed="1" w:qFormat="1"/>
+    <w:lsdException w:name="heading 4" w:semiHidden="1" w:uiPriority="9" w:unhideWhenUsed="1" w:qFormat="1"/>
+    <w:lsdException w:name="heading 5" w:semiHidden="1" w:uiPriority="9" w:unhideWhenUsed="1" w:qFormat="1"/>
+    <w:lsdException w:name="heading 6" w:semiHidden="1" w:uiPriority="9" w:unhideWhenUsed="1" w:qFormat="1"/>
+    <w:lsdException w:name="heading 7" w:semiHidden="1" w:uiPriority="9" w:unhideWhenUsed="1" w:qFormat="1"/>
+    <w:lsdException w:name="heading 8" w:semiHidden="1" w:uiPriority="9" w:unhideWhenUsed="1" w:qFormat="1"/>
+    <w:lsdException w:name="heading 9" w:semiHidden="1" w:uiPriority="9" w:unhideWhenUsed="1" w:qFormat="1"/>
     <w:lsdException w:name="index 1" w:semiHidden="1" w:unhideWhenUsed="1"/>
     <w:lsdException w:name="index 2" w:semiHidden="1" w:unhideWhenUsed="1"/>
     <w:lsdException w:name="index 3" w:semiHidden="1" w:unhideWhenUsed="1"/>
@@ -1556,22 +2597,22 @@
     <w:lsdException w:name="index 7" w:semiHidden="1" w:unhideWhenUsed="1"/>
     <w:lsdException w:name="index 8" w:semiHidden="1" w:unhideWhenUsed="1"/>
     <w:lsdException w:name="index 9" w:semiHidden="1" w:unhideWhenUsed="1"/>
-    <w:lsdException w:name="toc 1" w:uiPriority="39" w:semiHidden="1" w:unhideWhenUsed="1"/>
-    <w:lsdException w:name="toc 2" w:uiPriority="39" w:semiHidden="1" w:unhideWhenUsed="1"/>
-    <w:lsdException w:name="toc 3" w:uiPriority="39" w:semiHidden="1" w:unhideWhenUsed="1"/>
-    <w:lsdException w:name="toc 4" w:uiPriority="39" w:semiHidden="1" w:unhideWhenUsed="1"/>
-    <w:lsdException w:name="toc 5" w:uiPriority="39" w:semiHidden="1" w:unhideWhenUsed="1"/>
-    <w:lsdException w:name="toc 6" w:uiPriority="39" w:semiHidden="1" w:unhideWhenUsed="1"/>
-    <w:lsdException w:name="toc 7" w:uiPriority="39" w:semiHidden="1" w:unhideWhenUsed="1"/>
-    <w:lsdException w:name="toc 8" w:uiPriority="39" w:semiHidden="1" w:unhideWhenUsed="1"/>
-    <w:lsdException w:name="toc 9" w:uiPriority="39" w:semiHidden="1" w:unhideWhenUsed="1"/>
+    <w:lsdException w:name="toc 1" w:semiHidden="1" w:uiPriority="39" w:unhideWhenUsed="1"/>
+    <w:lsdException w:name="toc 2" w:semiHidden="1" w:uiPriority="39" w:unhideWhenUsed="1"/>
+    <w:lsdException w:name="toc 3" w:semiHidden="1" w:uiPriority="39" w:unhideWhenUsed="1"/>
+    <w:lsdException w:name="toc 4" w:semiHidden="1" w:uiPriority="39" w:unhideWhenUsed="1"/>
+    <w:lsdException w:name="toc 5" w:semiHidden="1" w:uiPriority="39" w:unhideWhenUsed="1"/>
+    <w:lsdException w:name="toc 6" w:semiHidden="1" w:uiPriority="39" w:unhideWhenUsed="1"/>
+    <w:lsdException w:name="toc 7" w:semiHidden="1" w:uiPriority="39" w:unhideWhenUsed="1"/>
+    <w:lsdException w:name="toc 8" w:semiHidden="1" w:uiPriority="39" w:unhideWhenUsed="1"/>
+    <w:lsdException w:name="toc 9" w:semiHidden="1" w:uiPriority="39" w:unhideWhenUsed="1"/>
     <w:lsdException w:name="Normal Indent" w:semiHidden="1" w:unhideWhenUsed="1"/>
     <w:lsdException w:name="footnote text" w:semiHidden="1" w:unhideWhenUsed="1"/>
     <w:lsdException w:name="annotation text" w:semiHidden="1" w:unhideWhenUsed="1"/>
     <w:lsdException w:name="header" w:semiHidden="1" w:unhideWhenUsed="1"/>
     <w:lsdException w:name="footer" w:semiHidden="1" w:unhideWhenUsed="1"/>
     <w:lsdException w:name="index heading" w:semiHidden="1" w:unhideWhenUsed="1"/>
-    <w:lsdException w:name="caption" w:uiPriority="35" w:semiHidden="1" w:unhideWhenUsed="1" w:qFormat="1"/>
+    <w:lsdException w:name="caption" w:semiHidden="1" w:uiPriority="35" w:unhideWhenUsed="1" w:qFormat="1"/>
     <w:lsdException w:name="table of figures" w:semiHidden="1" w:unhideWhenUsed="1"/>
     <w:lsdException w:name="envelope address" w:semiHidden="1" w:unhideWhenUsed="1"/>
     <w:lsdException w:name="envelope return" w:semiHidden="1" w:unhideWhenUsed="1"/>
@@ -1602,7 +2643,7 @@
     <w:lsdException w:name="Title" w:uiPriority="10" w:qFormat="1"/>
     <w:lsdException w:name="Closing" w:semiHidden="1" w:unhideWhenUsed="1"/>
     <w:lsdException w:name="Signature" w:semiHidden="1" w:unhideWhenUsed="1"/>
-    <w:lsdException w:name="Default Paragraph Font" w:uiPriority="1" w:semiHidden="1" w:unhideWhenUsed="1"/>
+    <w:lsdException w:name="Default Paragraph Font" w:semiHidden="1" w:uiPriority="1" w:unhideWhenUsed="1"/>
     <w:lsdException w:name="Body Text" w:semiHidden="1" w:unhideWhenUsed="1"/>
     <w:lsdException w:name="Body Text Indent" w:semiHidden="1" w:unhideWhenUsed="1"/>
     <w:lsdException w:name="List Continue" w:semiHidden="1" w:unhideWhenUsed="1"/>
@@ -1802,8 +2843,8 @@
     <w:lsdException w:name="Subtle Reference" w:uiPriority="31" w:qFormat="1"/>
     <w:lsdException w:name="Intense Reference" w:uiPriority="32" w:qFormat="1"/>
     <w:lsdException w:name="Book Title" w:uiPriority="33" w:qFormat="1"/>
-    <w:lsdException w:name="Bibliography" w:uiPriority="37" w:semiHidden="1" w:unhideWhenUsed="1"/>
-    <w:lsdException w:name="TOC Heading" w:uiPriority="39" w:semiHidden="1" w:unhideWhenUsed="1" w:qFormat="1"/>
+    <w:lsdException w:name="Bibliography" w:semiHidden="1" w:uiPriority="37" w:unhideWhenUsed="1"/>
+    <w:lsdException w:name="TOC Heading" w:semiHidden="1" w:uiPriority="39" w:unhideWhenUsed="1" w:qFormat="1"/>
     <w:lsdException w:name="Plain Table 1" w:uiPriority="41"/>
     <w:lsdException w:name="Plain Table 2" w:uiPriority="42"/>
     <w:lsdException w:name="Plain Table 3" w:uiPriority="43"/>
@@ -1913,39 +2954,29 @@
     <w:lsdException w:name="Hashtag" w:semiHidden="1" w:unhideWhenUsed="1"/>
     <w:lsdException w:name="Unresolved Mention" w:semiHidden="1" w:unhideWhenUsed="1"/>
   </w:latentStyles>
-  <w:style w:type="paragraph" w:styleId="Normal" w:default="1">
+  <w:style w:type="paragraph" w:default="1" w:styleId="Normal">
     <w:name w:val="Normal"/>
     <w:qFormat/>
-    <w:rsid w:val="002d0e00"/>
-    <w:pPr>
-      <w:widowControl/>
-      <w:bidi w:val="0"/>
-      <w:spacing w:lineRule="auto" w:line="240" w:before="0" w:after="0"/>
-      <w:jc w:val="left"/>
-    </w:pPr>
+    <w:rsid w:val="002D0E00"/>
     <w:rPr>
-      <w:rFonts w:ascii="Arial" w:hAnsi="Arial" w:cs="Times New Roman" w:eastAsia="Times New Roman"/>
-      <w:color w:val="auto"/>
-      <w:kern w:val="0"/>
-      <w:sz w:val="20"/>
+      <w:rFonts w:ascii="Arial" w:hAnsi="Arial" w:cs="Times New Roman"/>
       <w:szCs w:val="24"/>
-      <w:lang w:val="en-US" w:eastAsia="en-US" w:bidi="ar-SA"/>
     </w:rPr>
   </w:style>
   <w:style w:type="paragraph" w:styleId="Heading1">
-    <w:name w:val="Heading 1"/>
+    <w:name w:val="heading 1"/>
     <w:basedOn w:val="Normal"/>
     <w:next w:val="Normal"/>
     <w:link w:val="Heading1Char"/>
     <w:autoRedefine/>
     <w:qFormat/>
-    <w:rsid w:val="002d0e00"/>
+    <w:rsid w:val="002D0E00"/>
     <w:pPr>
-      <w:keepNext w:val="true"/>
+      <w:keepNext/>
       <w:outlineLvl w:val="0"/>
     </w:pPr>
     <w:rPr>
-      <w:rFonts w:eastAsia="Calibri" w:cs="Arial" w:eastAsiaTheme="minorHAnsi"/>
+      <w:rFonts w:eastAsiaTheme="minorHAnsi" w:cs="Arial"/>
       <w:bCs/>
       <w:color w:val="00B050"/>
       <w:kern w:val="2"/>
@@ -1954,14 +2985,14 @@
     </w:rPr>
   </w:style>
   <w:style w:type="paragraph" w:styleId="Heading3">
-    <w:name w:val="Heading 3"/>
+    <w:name w:val="heading 3"/>
     <w:basedOn w:val="Normal"/>
     <w:next w:val="Normal"/>
     <w:link w:val="Heading3Char"/>
     <w:qFormat/>
-    <w:rsid w:val="002d0e00"/>
+    <w:rsid w:val="002D0E00"/>
     <w:pPr>
-      <w:keepNext w:val="true"/>
+      <w:keepNext/>
       <w:pBdr>
         <w:top w:val="single" w:sz="8" w:space="1" w:color="000000"/>
       </w:pBdr>
@@ -1974,235 +3005,11 @@
       <w:szCs w:val="26"/>
     </w:rPr>
   </w:style>
-  <w:style w:type="character" w:styleId="DefaultParagraphFont" w:default="1">
+  <w:style w:type="character" w:default="1" w:styleId="DefaultParagraphFont">
     <w:name w:val="Default Paragraph Font"/>
     <w:uiPriority w:val="1"/>
     <w:semiHidden/>
     <w:unhideWhenUsed/>
-    <w:qFormat/>
-    <w:rPr/>
-  </w:style>
-  <w:style w:type="character" w:styleId="Heading3Char" w:customStyle="1">
-    <w:name w:val="Heading 3 Char"/>
-    <w:link w:val="Heading3"/>
-    <w:qFormat/>
-    <w:rsid w:val="002d0e00"/>
-    <w:rPr>
-      <w:rFonts w:ascii="Arial" w:hAnsi="Arial" w:cs="Arial"/>
-      <w:szCs w:val="26"/>
-      <w:shd w:fill="CCCCCC" w:val="clear"/>
-    </w:rPr>
-  </w:style>
-  <w:style w:type="character" w:styleId="Heading1Char" w:customStyle="1">
-    <w:name w:val="Heading 1 Char"/>
-    <w:link w:val="Heading1"/>
-    <w:qFormat/>
-    <w:rsid w:val="002d0e00"/>
-    <w:rPr>
-      <w:rFonts w:ascii="Arial" w:hAnsi="Arial" w:cs="Arial"/>
-      <w:bCs/>
-      <w:color w:val="00B050"/>
-      <w:kern w:val="2"/>
-      <w:szCs w:val="32"/>
-    </w:rPr>
-  </w:style>
-  <w:style w:type="character" w:styleId="HeaderChar" w:customStyle="1">
-    <w:name w:val="Header Char"/>
-    <w:basedOn w:val="DefaultParagraphFont"/>
-    <w:link w:val="Header"/>
-    <w:uiPriority w:val="99"/>
-    <w:qFormat/>
-    <w:rsid w:val="00fb4b63"/>
-    <w:rPr>
-      <w:rFonts w:ascii="Arial" w:hAnsi="Arial" w:cs="Times New Roman"/>
-      <w:sz w:val="20"/>
-      <w:szCs w:val="24"/>
-    </w:rPr>
-  </w:style>
-  <w:style w:type="character" w:styleId="FooterChar" w:customStyle="1">
-    <w:name w:val="Footer Char"/>
-    <w:basedOn w:val="DefaultParagraphFont"/>
-    <w:link w:val="Footer"/>
-    <w:uiPriority w:val="99"/>
-    <w:qFormat/>
-    <w:rsid w:val="00fb4b63"/>
-    <w:rPr>
-      <w:rFonts w:ascii="Arial" w:hAnsi="Arial" w:cs="Times New Roman"/>
-      <w:sz w:val="20"/>
-      <w:szCs w:val="24"/>
-    </w:rPr>
-  </w:style>
-  <w:style w:type="character" w:styleId="BalloonTextChar" w:customStyle="1">
-    <w:name w:val="Balloon Text Char"/>
-    <w:basedOn w:val="DefaultParagraphFont"/>
-    <w:link w:val="BalloonText"/>
-    <w:uiPriority w:val="99"/>
-    <w:semiHidden/>
-    <w:qFormat/>
-    <w:rsid w:val="00fb4b63"/>
-    <w:rPr>
-      <w:rFonts w:ascii="Segoe UI" w:hAnsi="Segoe UI" w:cs="Segoe UI"/>
-      <w:sz w:val="18"/>
-      <w:szCs w:val="18"/>
-    </w:rPr>
-  </w:style>
-  <w:style w:type="character" w:styleId="InternetLink">
-    <w:name w:val="Internet Link"/>
-    <w:basedOn w:val="DefaultParagraphFont"/>
-    <w:uiPriority w:val="99"/>
-    <w:semiHidden/>
-    <w:unhideWhenUsed/>
-    <w:rsid w:val="00f45237"/>
-    <w:rPr>
-      <w:color w:val="0000FF"/>
-      <w:u w:val="single"/>
-    </w:rPr>
-  </w:style>
-  <w:style w:type="character" w:styleId="FollowedHyperlink">
-    <w:name w:val="FollowedHyperlink"/>
-    <w:basedOn w:val="DefaultParagraphFont"/>
-    <w:uiPriority w:val="99"/>
-    <w:semiHidden/>
-    <w:unhideWhenUsed/>
-    <w:qFormat/>
-    <w:rsid w:val="00343fe8"/>
-    <w:rPr>
-      <w:color w:val="954F72" w:themeColor="followedHyperlink"/>
-      <w:u w:val="single"/>
-    </w:rPr>
-  </w:style>
-  <w:style w:type="paragraph" w:styleId="Heading">
-    <w:name w:val="Heading"/>
-    <w:basedOn w:val="Normal"/>
-    <w:next w:val="TextBody"/>
-    <w:qFormat/>
-    <w:pPr>
-      <w:keepNext w:val="true"/>
-      <w:spacing w:before="240" w:after="120"/>
-    </w:pPr>
-    <w:rPr>
-      <w:rFonts w:ascii="Liberation Sans" w:hAnsi="Liberation Sans" w:eastAsia="Microsoft YaHei" w:cs="Arial"/>
-      <w:sz w:val="28"/>
-      <w:szCs w:val="28"/>
-    </w:rPr>
-  </w:style>
-  <w:style w:type="paragraph" w:styleId="TextBody">
-    <w:name w:val="Body Text"/>
-    <w:basedOn w:val="Normal"/>
-    <w:pPr>
-      <w:spacing w:lineRule="auto" w:line="276" w:before="0" w:after="140"/>
-    </w:pPr>
-    <w:rPr/>
-  </w:style>
-  <w:style w:type="paragraph" w:styleId="List">
-    <w:name w:val="List"/>
-    <w:basedOn w:val="TextBody"/>
-    <w:pPr/>
-    <w:rPr>
-      <w:rFonts w:cs="Arial"/>
-    </w:rPr>
-  </w:style>
-  <w:style w:type="paragraph" w:styleId="Caption">
-    <w:name w:val="Caption"/>
-    <w:basedOn w:val="Normal"/>
-    <w:qFormat/>
-    <w:pPr>
-      <w:suppressLineNumbers/>
-      <w:spacing w:before="120" w:after="120"/>
-    </w:pPr>
-    <w:rPr>
-      <w:rFonts w:cs="Arial"/>
-      <w:i/>
-      <w:iCs/>
-      <w:sz w:val="24"/>
-      <w:szCs w:val="24"/>
-    </w:rPr>
-  </w:style>
-  <w:style w:type="paragraph" w:styleId="Index">
-    <w:name w:val="Index"/>
-    <w:basedOn w:val="Normal"/>
-    <w:qFormat/>
-    <w:pPr>
-      <w:suppressLineNumbers/>
-    </w:pPr>
-    <w:rPr>
-      <w:rFonts w:cs="Arial"/>
-    </w:rPr>
-  </w:style>
-  <w:style w:type="paragraph" w:styleId="HeaderandFooter">
-    <w:name w:val="Header and Footer"/>
-    <w:basedOn w:val="Normal"/>
-    <w:qFormat/>
-    <w:pPr/>
-    <w:rPr/>
-  </w:style>
-  <w:style w:type="paragraph" w:styleId="Header">
-    <w:name w:val="Header"/>
-    <w:basedOn w:val="Normal"/>
-    <w:link w:val="HeaderChar"/>
-    <w:uiPriority w:val="99"/>
-    <w:unhideWhenUsed/>
-    <w:rsid w:val="00fb4b63"/>
-    <w:pPr>
-      <w:tabs>
-        <w:tab w:val="clear" w:pos="720"/>
-        <w:tab w:val="center" w:pos="4680" w:leader="none"/>
-        <w:tab w:val="right" w:pos="9360" w:leader="none"/>
-      </w:tabs>
-    </w:pPr>
-    <w:rPr/>
-  </w:style>
-  <w:style w:type="paragraph" w:styleId="Footer">
-    <w:name w:val="Footer"/>
-    <w:basedOn w:val="Normal"/>
-    <w:link w:val="FooterChar"/>
-    <w:uiPriority w:val="99"/>
-    <w:unhideWhenUsed/>
-    <w:rsid w:val="00fb4b63"/>
-    <w:pPr>
-      <w:tabs>
-        <w:tab w:val="clear" w:pos="720"/>
-        <w:tab w:val="center" w:pos="4680" w:leader="none"/>
-        <w:tab w:val="right" w:pos="9360" w:leader="none"/>
-      </w:tabs>
-    </w:pPr>
-    <w:rPr/>
-  </w:style>
-  <w:style w:type="paragraph" w:styleId="BalloonText">
-    <w:name w:val="Balloon Text"/>
-    <w:basedOn w:val="Normal"/>
-    <w:link w:val="BalloonTextChar"/>
-    <w:uiPriority w:val="99"/>
-    <w:semiHidden/>
-    <w:unhideWhenUsed/>
-    <w:qFormat/>
-    <w:rsid w:val="00fb4b63"/>
-    <w:pPr/>
-    <w:rPr>
-      <w:rFonts w:ascii="Segoe UI" w:hAnsi="Segoe UI" w:cs="Segoe UI"/>
-      <w:sz w:val="18"/>
-      <w:szCs w:val="18"/>
-    </w:rPr>
-  </w:style>
-  <w:style w:type="paragraph" w:styleId="ListParagraph">
-    <w:name w:val="List Paragraph"/>
-    <w:basedOn w:val="Normal"/>
-    <w:uiPriority w:val="34"/>
-    <w:qFormat/>
-    <w:rsid w:val="004c63d6"/>
-    <w:pPr>
-      <w:spacing w:before="0" w:after="0"/>
-      <w:ind w:left="720" w:hanging="0"/>
-      <w:contextualSpacing/>
-    </w:pPr>
-    <w:rPr/>
-  </w:style>
-  <w:style w:type="numbering" w:styleId="NoList" w:default="1">
-    <w:name w:val="No List"/>
-    <w:uiPriority w:val="99"/>
-    <w:semiHidden/>
-    <w:unhideWhenUsed/>
-    <w:qFormat/>
   </w:style>
   <w:style w:type="table" w:default="1" w:styleId="TableNormal">
     <w:name w:val="Normal Table"/>
@@ -2218,6 +3025,238 @@
         <w:right w:w="108" w:type="dxa"/>
       </w:tblCellMar>
     </w:tblPr>
+  </w:style>
+  <w:style w:type="numbering" w:default="1" w:styleId="NoList">
+    <w:name w:val="No List"/>
+    <w:uiPriority w:val="99"/>
+    <w:semiHidden/>
+    <w:unhideWhenUsed/>
+  </w:style>
+  <w:style w:type="character" w:customStyle="1" w:styleId="Heading3Char">
+    <w:name w:val="Heading 3 Char"/>
+    <w:link w:val="Heading3"/>
+    <w:qFormat/>
+    <w:rsid w:val="002D0E00"/>
+    <w:rPr>
+      <w:rFonts w:ascii="Arial" w:hAnsi="Arial" w:cs="Arial"/>
+      <w:szCs w:val="26"/>
+      <w:shd w:val="clear" w:color="auto" w:fill="CCCCCC"/>
+    </w:rPr>
+  </w:style>
+  <w:style w:type="character" w:customStyle="1" w:styleId="Heading1Char">
+    <w:name w:val="Heading 1 Char"/>
+    <w:link w:val="Heading1"/>
+    <w:qFormat/>
+    <w:rsid w:val="002D0E00"/>
+    <w:rPr>
+      <w:rFonts w:ascii="Arial" w:hAnsi="Arial" w:cs="Arial"/>
+      <w:bCs/>
+      <w:color w:val="00B050"/>
+      <w:kern w:val="2"/>
+      <w:szCs w:val="32"/>
+    </w:rPr>
+  </w:style>
+  <w:style w:type="character" w:customStyle="1" w:styleId="HeaderChar">
+    <w:name w:val="Header Char"/>
+    <w:basedOn w:val="DefaultParagraphFont"/>
+    <w:link w:val="Header"/>
+    <w:uiPriority w:val="99"/>
+    <w:qFormat/>
+    <w:rsid w:val="00FB4B63"/>
+    <w:rPr>
+      <w:rFonts w:ascii="Arial" w:hAnsi="Arial" w:cs="Times New Roman"/>
+      <w:sz w:val="20"/>
+      <w:szCs w:val="24"/>
+    </w:rPr>
+  </w:style>
+  <w:style w:type="character" w:customStyle="1" w:styleId="FooterChar">
+    <w:name w:val="Footer Char"/>
+    <w:basedOn w:val="DefaultParagraphFont"/>
+    <w:link w:val="Footer"/>
+    <w:uiPriority w:val="99"/>
+    <w:qFormat/>
+    <w:rsid w:val="00FB4B63"/>
+    <w:rPr>
+      <w:rFonts w:ascii="Arial" w:hAnsi="Arial" w:cs="Times New Roman"/>
+      <w:sz w:val="20"/>
+      <w:szCs w:val="24"/>
+    </w:rPr>
+  </w:style>
+  <w:style w:type="character" w:customStyle="1" w:styleId="BalloonTextChar">
+    <w:name w:val="Balloon Text Char"/>
+    <w:basedOn w:val="DefaultParagraphFont"/>
+    <w:link w:val="BalloonText"/>
+    <w:uiPriority w:val="99"/>
+    <w:semiHidden/>
+    <w:qFormat/>
+    <w:rsid w:val="00FB4B63"/>
+    <w:rPr>
+      <w:rFonts w:ascii="Segoe UI" w:hAnsi="Segoe UI" w:cs="Segoe UI"/>
+      <w:sz w:val="18"/>
+      <w:szCs w:val="18"/>
+    </w:rPr>
+  </w:style>
+  <w:style w:type="character" w:customStyle="1" w:styleId="InternetLink">
+    <w:name w:val="Internet Link"/>
+    <w:basedOn w:val="DefaultParagraphFont"/>
+    <w:uiPriority w:val="99"/>
+    <w:semiHidden/>
+    <w:unhideWhenUsed/>
+    <w:rsid w:val="00F45237"/>
+    <w:rPr>
+      <w:color w:val="0000FF"/>
+      <w:u w:val="single"/>
+    </w:rPr>
+  </w:style>
+  <w:style w:type="character" w:styleId="FollowedHyperlink">
+    <w:name w:val="FollowedHyperlink"/>
+    <w:basedOn w:val="DefaultParagraphFont"/>
+    <w:uiPriority w:val="99"/>
+    <w:semiHidden/>
+    <w:unhideWhenUsed/>
+    <w:qFormat/>
+    <w:rsid w:val="00343FE8"/>
+    <w:rPr>
+      <w:color w:val="954F72" w:themeColor="followedHyperlink"/>
+      <w:u w:val="single"/>
+    </w:rPr>
+  </w:style>
+  <w:style w:type="paragraph" w:customStyle="1" w:styleId="Heading">
+    <w:name w:val="Heading"/>
+    <w:basedOn w:val="Normal"/>
+    <w:next w:val="BodyText"/>
+    <w:qFormat/>
+    <w:pPr>
+      <w:keepNext/>
+      <w:spacing w:before="240" w:after="120"/>
+    </w:pPr>
+    <w:rPr>
+      <w:rFonts w:ascii="Liberation Sans" w:eastAsia="Microsoft YaHei" w:hAnsi="Liberation Sans" w:cs="Arial"/>
+      <w:sz w:val="28"/>
+      <w:szCs w:val="28"/>
+    </w:rPr>
+  </w:style>
+  <w:style w:type="paragraph" w:styleId="BodyText">
+    <w:name w:val="Body Text"/>
+    <w:basedOn w:val="Normal"/>
+    <w:pPr>
+      <w:spacing w:after="140" w:line="276" w:lineRule="auto"/>
+    </w:pPr>
+  </w:style>
+  <w:style w:type="paragraph" w:styleId="List">
+    <w:name w:val="List"/>
+    <w:basedOn w:val="BodyText"/>
+    <w:rPr>
+      <w:rFonts w:cs="Arial"/>
+    </w:rPr>
+  </w:style>
+  <w:style w:type="paragraph" w:styleId="Caption">
+    <w:name w:val="caption"/>
+    <w:basedOn w:val="Normal"/>
+    <w:qFormat/>
+    <w:pPr>
+      <w:suppressLineNumbers/>
+      <w:spacing w:before="120" w:after="120"/>
+    </w:pPr>
+    <w:rPr>
+      <w:rFonts w:cs="Arial"/>
+      <w:i/>
+      <w:iCs/>
+      <w:sz w:val="24"/>
+    </w:rPr>
+  </w:style>
+  <w:style w:type="paragraph" w:customStyle="1" w:styleId="Index">
+    <w:name w:val="Index"/>
+    <w:basedOn w:val="Normal"/>
+    <w:qFormat/>
+    <w:pPr>
+      <w:suppressLineNumbers/>
+    </w:pPr>
+    <w:rPr>
+      <w:rFonts w:cs="Arial"/>
+    </w:rPr>
+  </w:style>
+  <w:style w:type="paragraph" w:customStyle="1" w:styleId="HeaderandFooter">
+    <w:name w:val="Header and Footer"/>
+    <w:basedOn w:val="Normal"/>
+    <w:qFormat/>
+  </w:style>
+  <w:style w:type="paragraph" w:styleId="Header">
+    <w:name w:val="header"/>
+    <w:basedOn w:val="Normal"/>
+    <w:link w:val="HeaderChar"/>
+    <w:uiPriority w:val="99"/>
+    <w:unhideWhenUsed/>
+    <w:rsid w:val="00FB4B63"/>
+    <w:pPr>
+      <w:tabs>
+        <w:tab w:val="center" w:pos="4680"/>
+        <w:tab w:val="right" w:pos="9360"/>
+      </w:tabs>
+    </w:pPr>
+  </w:style>
+  <w:style w:type="paragraph" w:styleId="Footer">
+    <w:name w:val="footer"/>
+    <w:basedOn w:val="Normal"/>
+    <w:link w:val="FooterChar"/>
+    <w:uiPriority w:val="99"/>
+    <w:unhideWhenUsed/>
+    <w:rsid w:val="00FB4B63"/>
+    <w:pPr>
+      <w:tabs>
+        <w:tab w:val="center" w:pos="4680"/>
+        <w:tab w:val="right" w:pos="9360"/>
+      </w:tabs>
+    </w:pPr>
+  </w:style>
+  <w:style w:type="paragraph" w:styleId="BalloonText">
+    <w:name w:val="Balloon Text"/>
+    <w:basedOn w:val="Normal"/>
+    <w:link w:val="BalloonTextChar"/>
+    <w:uiPriority w:val="99"/>
+    <w:semiHidden/>
+    <w:unhideWhenUsed/>
+    <w:qFormat/>
+    <w:rsid w:val="00FB4B63"/>
+    <w:rPr>
+      <w:rFonts w:ascii="Segoe UI" w:hAnsi="Segoe UI" w:cs="Segoe UI"/>
+      <w:sz w:val="18"/>
+      <w:szCs w:val="18"/>
+    </w:rPr>
+  </w:style>
+  <w:style w:type="paragraph" w:styleId="ListParagraph">
+    <w:name w:val="List Paragraph"/>
+    <w:basedOn w:val="Normal"/>
+    <w:uiPriority w:val="34"/>
+    <w:qFormat/>
+    <w:rsid w:val="004C63D6"/>
+    <w:pPr>
+      <w:ind w:left="720"/>
+      <w:contextualSpacing/>
+    </w:pPr>
+  </w:style>
+  <w:style w:type="character" w:styleId="Hyperlink">
+    <w:name w:val="Hyperlink"/>
+    <w:basedOn w:val="DefaultParagraphFont"/>
+    <w:uiPriority w:val="99"/>
+    <w:unhideWhenUsed/>
+    <w:rsid w:val="008D10BA"/>
+    <w:rPr>
+      <w:color w:val="0563C1" w:themeColor="hyperlink"/>
+      <w:u w:val="single"/>
+    </w:rPr>
+  </w:style>
+  <w:style w:type="character" w:styleId="UnresolvedMention">
+    <w:name w:val="Unresolved Mention"/>
+    <w:basedOn w:val="DefaultParagraphFont"/>
+    <w:uiPriority w:val="99"/>
+    <w:semiHidden/>
+    <w:unhideWhenUsed/>
+    <w:rsid w:val="008D10BA"/>
+    <w:rPr>
+      <w:color w:val="605E5C"/>
+      <w:shd w:val="clear" w:color="auto" w:fill="E1DFDD"/>
+    </w:rPr>
   </w:style>
 </w:styles>
 </file>

</xml_diff>